<commit_message>
menambah logboog tabel hari ini
</commit_message>
<xml_diff>
--- a/Logbook Kelompok 1.docx
+++ b/Logbook Kelompok 1.docx
@@ -1,6 +1,6 @@
 
 <file path=word/document.xml><?xml version="1.0" encoding="utf-8"?>
-<w:document xmlns:wpc="http://schemas.microsoft.com/office/word/2010/wordprocessingCanvas" xmlns:cx="http://schemas.microsoft.com/office/drawing/2014/chartex" xmlns:cx1="http://schemas.microsoft.com/office/drawing/2015/9/8/chartex" xmlns:cx2="http://schemas.microsoft.com/office/drawing/2015/10/21/chartex" xmlns:cx3="http://schemas.microsoft.com/office/drawing/2016/5/9/chartex" xmlns:cx4="http://schemas.microsoft.com/office/drawing/2016/5/10/chartex" xmlns:cx5="http://schemas.microsoft.com/office/drawing/2016/5/11/chartex" xmlns:cx6="http://schemas.microsoft.com/office/drawing/2016/5/12/chartex" xmlns:cx7="http://schemas.microsoft.com/office/drawing/2016/5/13/chartex" xmlns:cx8="http://schemas.microsoft.com/office/drawing/2016/5/14/chartex" xmlns:mc="http://schemas.openxmlformats.org/markup-compatibility/2006" xmlns:aink="http://schemas.microsoft.com/office/drawing/2016/ink" xmlns:am3d="http://schemas.microsoft.com/office/drawing/2017/model3d" xmlns:o="urn:schemas-microsoft-com:office:office" xmlns:r="http://schemas.openxmlformats.org/officeDocument/2006/relationships" xmlns:m="http://schemas.openxmlformats.org/officeDocument/2006/math" xmlns:v="urn:schemas-microsoft-com:vml" xmlns:wp14="http://schemas.microsoft.com/office/word/2010/wordprocessingDrawing" xmlns:wp="http://schemas.openxmlformats.org/drawingml/2006/wordprocessingDrawing" xmlns:w10="urn:schemas-microsoft-com:office:word" xmlns:w="http://schemas.openxmlformats.org/wordprocessingml/2006/main" xmlns:w14="http://schemas.microsoft.com/office/word/2010/wordml" xmlns:w15="http://schemas.microsoft.com/office/word/2012/wordml" xmlns:w16cid="http://schemas.microsoft.com/office/word/2016/wordml/cid" xmlns:w16se="http://schemas.microsoft.com/office/word/2015/wordml/symex" xmlns:wpg="http://schemas.microsoft.com/office/word/2010/wordprocessingGroup" xmlns:wpi="http://schemas.microsoft.com/office/word/2010/wordprocessingInk" xmlns:wne="http://schemas.microsoft.com/office/word/2006/wordml" xmlns:wps="http://schemas.microsoft.com/office/word/2010/wordprocessingShape" mc:Ignorable="w14 w15 w16se w16cid wp14">
+<w:document xmlns:wpc="http://schemas.microsoft.com/office/word/2010/wordprocessingCanvas" xmlns:cx="http://schemas.microsoft.com/office/drawing/2014/chartex" xmlns:cx1="http://schemas.microsoft.com/office/drawing/2015/9/8/chartex" xmlns:cx2="http://schemas.microsoft.com/office/drawing/2015/10/21/chartex" xmlns:cx3="http://schemas.microsoft.com/office/drawing/2016/5/9/chartex" xmlns:cx4="http://schemas.microsoft.com/office/drawing/2016/5/10/chartex" xmlns:cx5="http://schemas.microsoft.com/office/drawing/2016/5/11/chartex" xmlns:cx6="http://schemas.microsoft.com/office/drawing/2016/5/12/chartex" xmlns:cx7="http://schemas.microsoft.com/office/drawing/2016/5/13/chartex" xmlns:cx8="http://schemas.microsoft.com/office/drawing/2016/5/14/chartex" xmlns:mc="http://schemas.openxmlformats.org/markup-compatibility/2006" xmlns:aink="http://schemas.microsoft.com/office/drawing/2016/ink" xmlns:am3d="http://schemas.microsoft.com/office/drawing/2017/model3d" xmlns:o="urn:schemas-microsoft-com:office:office" xmlns:r="http://schemas.openxmlformats.org/officeDocument/2006/relationships" xmlns:m="http://schemas.openxmlformats.org/officeDocument/2006/math" xmlns:v="urn:schemas-microsoft-com:vml" xmlns:wp14="http://schemas.microsoft.com/office/word/2010/wordprocessingDrawing" xmlns:wp="http://schemas.openxmlformats.org/drawingml/2006/wordprocessingDrawing" xmlns:w10="urn:schemas-microsoft-com:office:word" xmlns:w="http://schemas.openxmlformats.org/wordprocessingml/2006/main" xmlns:w14="http://schemas.microsoft.com/office/word/2010/wordml" xmlns:w15="http://schemas.microsoft.com/office/word/2012/wordml" xmlns:w16cex="http://schemas.microsoft.com/office/word/2018/wordml/cex" xmlns:w16cid="http://schemas.microsoft.com/office/word/2016/wordml/cid" xmlns:w16="http://schemas.microsoft.com/office/word/2018/wordml" xmlns:w16se="http://schemas.microsoft.com/office/word/2015/wordml/symex" xmlns:wpg="http://schemas.microsoft.com/office/word/2010/wordprocessingGroup" xmlns:wpi="http://schemas.microsoft.com/office/word/2010/wordprocessingInk" xmlns:wne="http://schemas.microsoft.com/office/word/2006/wordml" xmlns:wps="http://schemas.microsoft.com/office/word/2010/wordprocessingShape" mc:Ignorable="w14 w15 w16se w16cid w16 w16cex wp14">
   <w:body>
     <w:p>
       <w:pPr>
@@ -719,12 +719,34 @@
           </w:p>
           <w:p>
             <w:pPr>
+              <w:spacing w:before="40" w:after="40" w:line="360" w:lineRule="auto"/>
+              <w:rPr>
+                <w:rFonts w:ascii="Times New Roman" w:eastAsia="Times New Roman" w:hAnsi="Times New Roman" w:cs="Times New Roman"/>
+              </w:rPr>
+            </w:pPr>
+          </w:p>
+          <w:p>
+            <w:pPr>
+              <w:spacing w:before="40" w:after="40" w:line="360" w:lineRule="auto"/>
+              <w:rPr>
+                <w:rFonts w:ascii="Times New Roman" w:eastAsia="Times New Roman" w:hAnsi="Times New Roman" w:cs="Times New Roman"/>
+              </w:rPr>
+            </w:pPr>
+          </w:p>
+          <w:p>
+            <w:pPr>
               <w:spacing w:before="40" w:after="40"/>
               <w:jc w:val="center"/>
               <w:rPr>
                 <w:rFonts w:ascii="Times New Roman" w:eastAsia="Times New Roman" w:hAnsi="Times New Roman" w:cs="Times New Roman"/>
               </w:rPr>
             </w:pPr>
+            <w:r>
+              <w:rPr>
+                <w:rFonts w:ascii="Times New Roman" w:eastAsia="Times New Roman" w:hAnsi="Times New Roman" w:cs="Times New Roman"/>
+              </w:rPr>
+              <w:t>2</w:t>
+            </w:r>
           </w:p>
           <w:p>
             <w:pPr>
@@ -746,32 +768,13 @@
           </w:p>
           <w:p>
             <w:pPr>
-              <w:spacing w:before="40" w:after="40" w:line="360" w:lineRule="auto"/>
-              <w:rPr>
-                <w:rFonts w:ascii="Times New Roman" w:eastAsia="Times New Roman" w:hAnsi="Times New Roman" w:cs="Times New Roman"/>
-              </w:rPr>
-            </w:pPr>
-          </w:p>
-          <w:p>
-            <w:pPr>
               <w:spacing w:before="40" w:after="40"/>
               <w:jc w:val="center"/>
               <w:rPr>
                 <w:rFonts w:ascii="Times New Roman" w:eastAsia="Times New Roman" w:hAnsi="Times New Roman" w:cs="Times New Roman"/>
               </w:rPr>
             </w:pPr>
-            <w:r>
-              <w:rPr>
-                <w:rFonts w:ascii="Times New Roman" w:eastAsia="Times New Roman" w:hAnsi="Times New Roman" w:cs="Times New Roman"/>
-              </w:rPr>
-              <w:t>2</w:t>
-            </w:r>
-          </w:p>
-        </w:tc>
-        <w:tc>
-          <w:tcPr>
-            <w:tcW w:w="1848" w:type="dxa"/>
-          </w:tcPr>
+          </w:p>
           <w:p>
             <w:pPr>
               <w:spacing w:before="40" w:after="40"/>
@@ -780,12 +783,6 @@
                 <w:rFonts w:ascii="Times New Roman" w:eastAsia="Times New Roman" w:hAnsi="Times New Roman" w:cs="Times New Roman"/>
               </w:rPr>
             </w:pPr>
-            <w:r>
-              <w:rPr>
-                <w:rFonts w:ascii="Times New Roman" w:eastAsia="Times New Roman" w:hAnsi="Times New Roman" w:cs="Times New Roman"/>
-              </w:rPr>
-              <w:t>31/3/2020</w:t>
-            </w:r>
           </w:p>
           <w:p>
             <w:pPr>
@@ -793,9 +790,22 @@
               <w:jc w:val="center"/>
               <w:rPr>
                 <w:rFonts w:ascii="Times New Roman" w:eastAsia="Times New Roman" w:hAnsi="Times New Roman" w:cs="Times New Roman"/>
-              </w:rPr>
-            </w:pPr>
-          </w:p>
+                <w:lang w:val="en-US"/>
+              </w:rPr>
+            </w:pPr>
+            <w:r>
+              <w:rPr>
+                <w:rFonts w:ascii="Times New Roman" w:eastAsia="Times New Roman" w:hAnsi="Times New Roman" w:cs="Times New Roman"/>
+                <w:lang w:val="en-US"/>
+              </w:rPr>
+              <w:t>3</w:t>
+            </w:r>
+          </w:p>
+        </w:tc>
+        <w:tc>
+          <w:tcPr>
+            <w:tcW w:w="1848" w:type="dxa"/>
+          </w:tcPr>
           <w:p>
             <w:pPr>
               <w:spacing w:before="40" w:after="40"/>
@@ -804,6 +814,12 @@
                 <w:rFonts w:ascii="Times New Roman" w:eastAsia="Times New Roman" w:hAnsi="Times New Roman" w:cs="Times New Roman"/>
               </w:rPr>
             </w:pPr>
+            <w:r>
+              <w:rPr>
+                <w:rFonts w:ascii="Times New Roman" w:eastAsia="Times New Roman" w:hAnsi="Times New Roman" w:cs="Times New Roman"/>
+              </w:rPr>
+              <w:t>31/3/2020</w:t>
+            </w:r>
           </w:p>
           <w:p>
             <w:pPr>
@@ -852,24 +868,6 @@
           </w:p>
           <w:p>
             <w:pPr>
-              <w:spacing w:before="40" w:after="40" w:line="360" w:lineRule="auto"/>
-              <w:jc w:val="center"/>
-              <w:rPr>
-                <w:rFonts w:ascii="Times New Roman" w:eastAsia="Times New Roman" w:hAnsi="Times New Roman" w:cs="Times New Roman"/>
-              </w:rPr>
-            </w:pPr>
-          </w:p>
-          <w:p>
-            <w:pPr>
-              <w:spacing w:before="40"/>
-              <w:jc w:val="center"/>
-              <w:rPr>
-                <w:rFonts w:ascii="Times New Roman" w:eastAsia="Times New Roman" w:hAnsi="Times New Roman" w:cs="Times New Roman"/>
-              </w:rPr>
-            </w:pPr>
-          </w:p>
-          <w:p>
-            <w:pPr>
               <w:spacing w:before="40" w:after="40"/>
               <w:jc w:val="center"/>
               <w:rPr>
@@ -885,11 +883,89 @@
                 <w:rFonts w:ascii="Times New Roman" w:eastAsia="Times New Roman" w:hAnsi="Times New Roman" w:cs="Times New Roman"/>
               </w:rPr>
             </w:pPr>
+          </w:p>
+          <w:p>
+            <w:pPr>
+              <w:spacing w:before="40" w:after="40"/>
+              <w:rPr>
+                <w:rFonts w:ascii="Times New Roman" w:eastAsia="Times New Roman" w:hAnsi="Times New Roman" w:cs="Times New Roman"/>
+              </w:rPr>
+            </w:pPr>
+          </w:p>
+          <w:p>
+            <w:pPr>
+              <w:spacing w:before="40" w:after="40"/>
+              <w:rPr>
+                <w:rFonts w:ascii="Times New Roman" w:eastAsia="Times New Roman" w:hAnsi="Times New Roman" w:cs="Times New Roman"/>
+              </w:rPr>
+            </w:pPr>
+          </w:p>
+          <w:p>
+            <w:pPr>
+              <w:spacing w:before="40" w:after="40"/>
+              <w:jc w:val="center"/>
+              <w:rPr>
+                <w:rFonts w:ascii="Times New Roman" w:eastAsia="Times New Roman" w:hAnsi="Times New Roman" w:cs="Times New Roman"/>
+              </w:rPr>
+            </w:pPr>
             <w:r>
               <w:rPr>
                 <w:rFonts w:ascii="Times New Roman" w:eastAsia="Times New Roman" w:hAnsi="Times New Roman" w:cs="Times New Roman"/>
               </w:rPr>
               <w:t>1/4/2020</w:t>
+            </w:r>
+          </w:p>
+          <w:p>
+            <w:pPr>
+              <w:spacing w:before="40" w:after="40"/>
+              <w:jc w:val="center"/>
+              <w:rPr>
+                <w:rFonts w:ascii="Times New Roman" w:eastAsia="Times New Roman" w:hAnsi="Times New Roman" w:cs="Times New Roman"/>
+              </w:rPr>
+            </w:pPr>
+          </w:p>
+          <w:p>
+            <w:pPr>
+              <w:spacing w:before="40" w:after="40"/>
+              <w:jc w:val="center"/>
+              <w:rPr>
+                <w:rFonts w:ascii="Times New Roman" w:eastAsia="Times New Roman" w:hAnsi="Times New Roman" w:cs="Times New Roman"/>
+              </w:rPr>
+            </w:pPr>
+          </w:p>
+          <w:p>
+            <w:pPr>
+              <w:spacing w:before="40" w:after="40"/>
+              <w:jc w:val="center"/>
+              <w:rPr>
+                <w:rFonts w:ascii="Times New Roman" w:eastAsia="Times New Roman" w:hAnsi="Times New Roman" w:cs="Times New Roman"/>
+              </w:rPr>
+            </w:pPr>
+          </w:p>
+          <w:p>
+            <w:pPr>
+              <w:spacing w:before="40" w:after="40"/>
+              <w:jc w:val="center"/>
+              <w:rPr>
+                <w:rFonts w:ascii="Times New Roman" w:eastAsia="Times New Roman" w:hAnsi="Times New Roman" w:cs="Times New Roman"/>
+              </w:rPr>
+            </w:pPr>
+          </w:p>
+          <w:p>
+            <w:pPr>
+              <w:spacing w:before="40" w:after="40"/>
+              <w:jc w:val="center"/>
+              <w:rPr>
+                <w:rFonts w:ascii="Times New Roman" w:eastAsia="Times New Roman" w:hAnsi="Times New Roman" w:cs="Times New Roman"/>
+                <w:lang w:val="en-US"/>
+              </w:rPr>
+            </w:pPr>
+            <w:r>
+              <w:rPr>
+                <w:rFonts w:ascii="Times New Roman" w:eastAsia="Times New Roman" w:hAnsi="Times New Roman" w:cs="Times New Roman"/>
+                <w:lang w:val="en-US"/>
+              </w:rPr>
+              <w:t>2/4/2020</w:t>
             </w:r>
           </w:p>
         </w:tc>
@@ -1096,14 +1172,6 @@
                 <w:rFonts w:ascii="Times New Roman" w:eastAsia="Times New Roman" w:hAnsi="Times New Roman" w:cs="Times New Roman"/>
               </w:rPr>
             </w:pPr>
-          </w:p>
-          <w:p>
-            <w:pPr>
-              <w:spacing w:before="40" w:after="40"/>
-              <w:rPr>
-                <w:rFonts w:ascii="Times New Roman" w:eastAsia="Times New Roman" w:hAnsi="Times New Roman" w:cs="Times New Roman"/>
-              </w:rPr>
-            </w:pPr>
             <w:r>
               <w:rPr>
                 <w:rFonts w:ascii="Times New Roman" w:eastAsia="Times New Roman" w:hAnsi="Times New Roman" w:cs="Times New Roman"/>
@@ -1146,13 +1214,7 @@
               <w:rPr>
                 <w:rFonts w:ascii="Times New Roman" w:eastAsia="Times New Roman" w:hAnsi="Times New Roman" w:cs="Times New Roman"/>
               </w:rPr>
-              <w:t>be</w:t>
-            </w:r>
-            <w:r>
-              <w:rPr>
-                <w:rFonts w:ascii="Times New Roman" w:eastAsia="Times New Roman" w:hAnsi="Times New Roman" w:cs="Times New Roman"/>
-              </w:rPr>
-              <w:t>ntuk kuesioner</w:t>
+              <w:t>bentuk kuesioner</w:t>
             </w:r>
             <w:r>
               <w:rPr>
@@ -1206,14 +1268,23 @@
                 <w:rFonts w:ascii="Times New Roman" w:eastAsia="Times New Roman" w:hAnsi="Times New Roman" w:cs="Times New Roman"/>
                 <w:lang w:val="en-US"/>
               </w:rPr>
-              <w:t>penen</w:t>
-            </w:r>
+              <w:t>analisa</w:t>
+            </w:r>
+            <w:proofErr w:type="spellEnd"/>
             <w:r>
               <w:rPr>
                 <w:rFonts w:ascii="Times New Roman" w:eastAsia="Times New Roman" w:hAnsi="Times New Roman" w:cs="Times New Roman"/>
                 <w:lang w:val="en-US"/>
               </w:rPr>
-              <w:t>tuan</w:t>
+              <w:t xml:space="preserve"> </w:t>
+            </w:r>
+            <w:proofErr w:type="spellStart"/>
+            <w:r>
+              <w:rPr>
+                <w:rFonts w:ascii="Times New Roman" w:eastAsia="Times New Roman" w:hAnsi="Times New Roman" w:cs="Times New Roman"/>
+                <w:lang w:val="en-US"/>
+              </w:rPr>
+              <w:t>kebutuhan</w:t>
             </w:r>
             <w:proofErr w:type="spellEnd"/>
             <w:r>
@@ -1221,49 +1292,31 @@
                 <w:rFonts w:ascii="Times New Roman" w:eastAsia="Times New Roman" w:hAnsi="Times New Roman" w:cs="Times New Roman"/>
                 <w:lang w:val="en-US"/>
               </w:rPr>
+              <w:t xml:space="preserve"> oleh </w:t>
+            </w:r>
+            <w:proofErr w:type="spellStart"/>
+            <w:r>
+              <w:rPr>
+                <w:rFonts w:ascii="Times New Roman" w:eastAsia="Times New Roman" w:hAnsi="Times New Roman" w:cs="Times New Roman"/>
+                <w:lang w:val="en-US"/>
+              </w:rPr>
+              <w:t>tim</w:t>
+            </w:r>
+            <w:proofErr w:type="spellEnd"/>
+            <w:r>
+              <w:rPr>
+                <w:rFonts w:ascii="Times New Roman" w:eastAsia="Times New Roman" w:hAnsi="Times New Roman" w:cs="Times New Roman"/>
+                <w:lang w:val="en-US"/>
+              </w:rPr>
               <w:t xml:space="preserve"> </w:t>
             </w:r>
-            <w:proofErr w:type="spellStart"/>
             <w:r>
               <w:rPr>
                 <w:rFonts w:ascii="Times New Roman" w:eastAsia="Times New Roman" w:hAnsi="Times New Roman" w:cs="Times New Roman"/>
                 <w:lang w:val="en-US"/>
               </w:rPr>
-              <w:t>kebutuhan</w:t>
-            </w:r>
-            <w:proofErr w:type="spellEnd"/>
-            <w:r>
-              <w:rPr>
-                <w:rFonts w:ascii="Times New Roman" w:eastAsia="Times New Roman" w:hAnsi="Times New Roman" w:cs="Times New Roman"/>
-                <w:lang w:val="en-US"/>
-              </w:rPr>
-              <w:t xml:space="preserve"> oleh </w:t>
-            </w:r>
-            <w:proofErr w:type="spellStart"/>
-            <w:r>
-              <w:rPr>
-                <w:rFonts w:ascii="Times New Roman" w:eastAsia="Times New Roman" w:hAnsi="Times New Roman" w:cs="Times New Roman"/>
-                <w:lang w:val="en-US"/>
-              </w:rPr>
-              <w:t>tim</w:t>
-            </w:r>
-            <w:proofErr w:type="spellEnd"/>
-            <w:r>
-              <w:rPr>
-                <w:rFonts w:ascii="Times New Roman" w:eastAsia="Times New Roman" w:hAnsi="Times New Roman" w:cs="Times New Roman"/>
-                <w:lang w:val="en-US"/>
-              </w:rPr>
-              <w:t xml:space="preserve"> </w:t>
-            </w:r>
-            <w:r>
-              <w:rPr>
-                <w:rFonts w:ascii="Times New Roman" w:eastAsia="Times New Roman" w:hAnsi="Times New Roman" w:cs="Times New Roman"/>
-                <w:lang w:val="en-US"/>
-              </w:rPr>
               <w:t>developer</w:t>
             </w:r>
-            <w:bookmarkStart w:id="1" w:name="_GoBack"/>
-            <w:bookmarkEnd w:id="1"/>
           </w:p>
           <w:p>
             <w:pPr>
@@ -1285,7 +1338,7 @@
                 <w:ilvl w:val="0"/>
                 <w:numId w:val="2"/>
               </w:numPr>
-              <w:spacing w:before="40" w:after="40"/>
+              <w:spacing w:before="40" w:after="40" w:line="276" w:lineRule="auto"/>
               <w:rPr>
                 <w:rFonts w:ascii="Times New Roman" w:eastAsia="Times New Roman" w:hAnsi="Times New Roman" w:cs="Times New Roman"/>
               </w:rPr>
@@ -1306,8 +1359,298 @@
               <w:spacing w:before="40" w:after="40"/>
               <w:rPr>
                 <w:rFonts w:ascii="Times New Roman" w:eastAsia="Times New Roman" w:hAnsi="Times New Roman" w:cs="Times New Roman"/>
-              </w:rPr>
-            </w:pPr>
+                <w:lang w:val="en-US"/>
+              </w:rPr>
+            </w:pPr>
+            <w:proofErr w:type="spellStart"/>
+            <w:r>
+              <w:rPr>
+                <w:rFonts w:ascii="Times New Roman" w:eastAsia="Times New Roman" w:hAnsi="Times New Roman" w:cs="Times New Roman"/>
+                <w:lang w:val="en-US"/>
+              </w:rPr>
+              <w:t>Catatan</w:t>
+            </w:r>
+            <w:proofErr w:type="spellEnd"/>
+            <w:r>
+              <w:rPr>
+                <w:rFonts w:ascii="Times New Roman" w:eastAsia="Times New Roman" w:hAnsi="Times New Roman" w:cs="Times New Roman"/>
+                <w:lang w:val="en-US"/>
+              </w:rPr>
+              <w:t>:</w:t>
+            </w:r>
+          </w:p>
+          <w:p>
+            <w:pPr>
+              <w:pStyle w:val="ListParagraph"/>
+              <w:numPr>
+                <w:ilvl w:val="0"/>
+                <w:numId w:val="2"/>
+              </w:numPr>
+              <w:spacing w:before="40" w:after="40"/>
+              <w:rPr>
+                <w:rFonts w:ascii="Times New Roman" w:eastAsia="Times New Roman" w:hAnsi="Times New Roman" w:cs="Times New Roman"/>
+                <w:lang w:val="en-US"/>
+              </w:rPr>
+            </w:pPr>
+            <w:proofErr w:type="spellStart"/>
+            <w:r>
+              <w:rPr>
+                <w:rFonts w:ascii="Times New Roman" w:eastAsia="Times New Roman" w:hAnsi="Times New Roman" w:cs="Times New Roman"/>
+                <w:lang w:val="en-US"/>
+              </w:rPr>
+              <w:t>Membentuk</w:t>
+            </w:r>
+            <w:proofErr w:type="spellEnd"/>
+            <w:r>
+              <w:rPr>
+                <w:rFonts w:ascii="Times New Roman" w:eastAsia="Times New Roman" w:hAnsi="Times New Roman" w:cs="Times New Roman"/>
+                <w:lang w:val="en-US"/>
+              </w:rPr>
+              <w:t xml:space="preserve"> </w:t>
+            </w:r>
+            <w:proofErr w:type="spellStart"/>
+            <w:r>
+              <w:rPr>
+                <w:rFonts w:ascii="Times New Roman" w:eastAsia="Times New Roman" w:hAnsi="Times New Roman" w:cs="Times New Roman"/>
+                <w:lang w:val="en-US"/>
+              </w:rPr>
+              <w:t>multichat</w:t>
+            </w:r>
+            <w:proofErr w:type="spellEnd"/>
+            <w:r>
+              <w:rPr>
+                <w:rFonts w:ascii="Times New Roman" w:eastAsia="Times New Roman" w:hAnsi="Times New Roman" w:cs="Times New Roman"/>
+                <w:lang w:val="en-US"/>
+              </w:rPr>
+              <w:t xml:space="preserve"> </w:t>
+            </w:r>
+            <w:proofErr w:type="spellStart"/>
+            <w:r>
+              <w:rPr>
+                <w:rFonts w:ascii="Times New Roman" w:eastAsia="Times New Roman" w:hAnsi="Times New Roman" w:cs="Times New Roman"/>
+                <w:lang w:val="en-US"/>
+              </w:rPr>
+              <w:t>b</w:t>
+            </w:r>
+            <w:r>
+              <w:rPr>
+                <w:rFonts w:ascii="Times New Roman" w:eastAsia="Times New Roman" w:hAnsi="Times New Roman" w:cs="Times New Roman"/>
+                <w:lang w:val="en-US"/>
+              </w:rPr>
+              <w:t>ersama</w:t>
+            </w:r>
+            <w:proofErr w:type="spellEnd"/>
+            <w:r>
+              <w:rPr>
+                <w:rFonts w:ascii="Times New Roman" w:eastAsia="Times New Roman" w:hAnsi="Times New Roman" w:cs="Times New Roman"/>
+                <w:lang w:val="en-US"/>
+              </w:rPr>
+              <w:t xml:space="preserve"> </w:t>
+            </w:r>
+            <w:proofErr w:type="spellStart"/>
+            <w:r>
+              <w:rPr>
+                <w:rFonts w:ascii="Times New Roman" w:eastAsia="Times New Roman" w:hAnsi="Times New Roman" w:cs="Times New Roman"/>
+                <w:lang w:val="en-US"/>
+              </w:rPr>
+              <w:t>kelompok-kelompok</w:t>
+            </w:r>
+            <w:proofErr w:type="spellEnd"/>
+            <w:r>
+              <w:rPr>
+                <w:rFonts w:ascii="Times New Roman" w:eastAsia="Times New Roman" w:hAnsi="Times New Roman" w:cs="Times New Roman"/>
+                <w:lang w:val="en-US"/>
+              </w:rPr>
+              <w:t xml:space="preserve"> client</w:t>
+            </w:r>
+          </w:p>
+          <w:p>
+            <w:pPr>
+              <w:pStyle w:val="ListParagraph"/>
+              <w:numPr>
+                <w:ilvl w:val="0"/>
+                <w:numId w:val="2"/>
+              </w:numPr>
+              <w:spacing w:before="40" w:after="40"/>
+              <w:rPr>
+                <w:rFonts w:ascii="Times New Roman" w:eastAsia="Times New Roman" w:hAnsi="Times New Roman" w:cs="Times New Roman"/>
+                <w:lang w:val="en-US"/>
+              </w:rPr>
+            </w:pPr>
+            <w:proofErr w:type="spellStart"/>
+            <w:r>
+              <w:rPr>
+                <w:rFonts w:ascii="Times New Roman" w:eastAsia="Times New Roman" w:hAnsi="Times New Roman" w:cs="Times New Roman"/>
+                <w:lang w:val="en-US"/>
+              </w:rPr>
+              <w:t>Menyebarkan</w:t>
+            </w:r>
+            <w:proofErr w:type="spellEnd"/>
+            <w:r>
+              <w:rPr>
+                <w:rFonts w:ascii="Times New Roman" w:eastAsia="Times New Roman" w:hAnsi="Times New Roman" w:cs="Times New Roman"/>
+                <w:lang w:val="en-US"/>
+              </w:rPr>
+              <w:t xml:space="preserve"> </w:t>
+            </w:r>
+            <w:proofErr w:type="spellStart"/>
+            <w:r>
+              <w:rPr>
+                <w:rFonts w:ascii="Times New Roman" w:eastAsia="Times New Roman" w:hAnsi="Times New Roman" w:cs="Times New Roman"/>
+                <w:lang w:val="en-US"/>
+              </w:rPr>
+              <w:t>kuesioner</w:t>
+            </w:r>
+            <w:proofErr w:type="spellEnd"/>
+            <w:r>
+              <w:rPr>
+                <w:rFonts w:ascii="Times New Roman" w:eastAsia="Times New Roman" w:hAnsi="Times New Roman" w:cs="Times New Roman"/>
+                <w:lang w:val="en-US"/>
+              </w:rPr>
+              <w:t xml:space="preserve"> </w:t>
+            </w:r>
+            <w:proofErr w:type="spellStart"/>
+            <w:r>
+              <w:rPr>
+                <w:rFonts w:ascii="Times New Roman" w:eastAsia="Times New Roman" w:hAnsi="Times New Roman" w:cs="Times New Roman"/>
+                <w:lang w:val="en-US"/>
+              </w:rPr>
+              <w:t>untuk</w:t>
+            </w:r>
+            <w:proofErr w:type="spellEnd"/>
+            <w:r>
+              <w:rPr>
+                <w:rFonts w:ascii="Times New Roman" w:eastAsia="Times New Roman" w:hAnsi="Times New Roman" w:cs="Times New Roman"/>
+                <w:lang w:val="en-US"/>
+              </w:rPr>
+              <w:t xml:space="preserve"> </w:t>
+            </w:r>
+            <w:proofErr w:type="spellStart"/>
+            <w:r>
+              <w:rPr>
+                <w:rFonts w:ascii="Times New Roman" w:eastAsia="Times New Roman" w:hAnsi="Times New Roman" w:cs="Times New Roman"/>
+                <w:lang w:val="en-US"/>
+              </w:rPr>
+              <w:t>diisikan</w:t>
+            </w:r>
+            <w:proofErr w:type="spellEnd"/>
+            <w:r>
+              <w:rPr>
+                <w:rFonts w:ascii="Times New Roman" w:eastAsia="Times New Roman" w:hAnsi="Times New Roman" w:cs="Times New Roman"/>
+                <w:lang w:val="en-US"/>
+              </w:rPr>
+              <w:t xml:space="preserve"> oleh client</w:t>
+            </w:r>
+          </w:p>
+          <w:p>
+            <w:pPr>
+              <w:spacing w:before="40" w:after="40"/>
+              <w:rPr>
+                <w:rFonts w:ascii="Times New Roman" w:eastAsia="Times New Roman" w:hAnsi="Times New Roman" w:cs="Times New Roman"/>
+                <w:lang w:val="en-US"/>
+              </w:rPr>
+            </w:pPr>
+            <w:proofErr w:type="spellStart"/>
+            <w:r>
+              <w:rPr>
+                <w:rFonts w:ascii="Times New Roman" w:eastAsia="Times New Roman" w:hAnsi="Times New Roman" w:cs="Times New Roman"/>
+                <w:lang w:val="en-US"/>
+              </w:rPr>
+              <w:t>Dokumen</w:t>
+            </w:r>
+            <w:proofErr w:type="spellEnd"/>
+            <w:r>
+              <w:rPr>
+                <w:rFonts w:ascii="Times New Roman" w:eastAsia="Times New Roman" w:hAnsi="Times New Roman" w:cs="Times New Roman"/>
+                <w:lang w:val="en-US"/>
+              </w:rPr>
+              <w:t xml:space="preserve"> </w:t>
+            </w:r>
+            <w:proofErr w:type="spellStart"/>
+            <w:r>
+              <w:rPr>
+                <w:rFonts w:ascii="Times New Roman" w:eastAsia="Times New Roman" w:hAnsi="Times New Roman" w:cs="Times New Roman"/>
+                <w:lang w:val="en-US"/>
+              </w:rPr>
+              <w:t>Pendukung</w:t>
+            </w:r>
+            <w:proofErr w:type="spellEnd"/>
+            <w:r>
+              <w:rPr>
+                <w:rFonts w:ascii="Times New Roman" w:eastAsia="Times New Roman" w:hAnsi="Times New Roman" w:cs="Times New Roman"/>
+                <w:lang w:val="en-US"/>
+              </w:rPr>
+              <w:t>:</w:t>
+            </w:r>
+          </w:p>
+          <w:p>
+            <w:pPr>
+              <w:pStyle w:val="ListParagraph"/>
+              <w:numPr>
+                <w:ilvl w:val="0"/>
+                <w:numId w:val="2"/>
+              </w:numPr>
+              <w:spacing w:before="40" w:after="40"/>
+              <w:rPr>
+                <w:rFonts w:ascii="Times New Roman" w:eastAsia="Times New Roman" w:hAnsi="Times New Roman" w:cs="Times New Roman"/>
+                <w:lang w:val="en-US"/>
+              </w:rPr>
+            </w:pPr>
+            <w:r>
+              <w:rPr>
+                <w:rFonts w:ascii="Times New Roman" w:eastAsia="Times New Roman" w:hAnsi="Times New Roman" w:cs="Times New Roman"/>
+                <w:lang w:val="en-US"/>
+              </w:rPr>
+              <w:t xml:space="preserve">Screenshot </w:t>
+            </w:r>
+            <w:proofErr w:type="spellStart"/>
+            <w:r>
+              <w:rPr>
+                <w:rFonts w:ascii="Times New Roman" w:eastAsia="Times New Roman" w:hAnsi="Times New Roman" w:cs="Times New Roman"/>
+                <w:lang w:val="en-US"/>
+              </w:rPr>
+              <w:t>multichat</w:t>
+            </w:r>
+            <w:proofErr w:type="spellEnd"/>
+            <w:r>
+              <w:rPr>
+                <w:rFonts w:ascii="Times New Roman" w:eastAsia="Times New Roman" w:hAnsi="Times New Roman" w:cs="Times New Roman"/>
+                <w:lang w:val="en-US"/>
+              </w:rPr>
+              <w:t xml:space="preserve"> </w:t>
+            </w:r>
+            <w:proofErr w:type="spellStart"/>
+            <w:r>
+              <w:rPr>
+                <w:rFonts w:ascii="Times New Roman" w:eastAsia="Times New Roman" w:hAnsi="Times New Roman" w:cs="Times New Roman"/>
+                <w:lang w:val="en-US"/>
+              </w:rPr>
+              <w:t>bersama</w:t>
+            </w:r>
+            <w:proofErr w:type="spellEnd"/>
+            <w:r>
+              <w:rPr>
+                <w:rFonts w:ascii="Times New Roman" w:eastAsia="Times New Roman" w:hAnsi="Times New Roman" w:cs="Times New Roman"/>
+                <w:lang w:val="en-US"/>
+              </w:rPr>
+              <w:t xml:space="preserve"> </w:t>
+            </w:r>
+            <w:proofErr w:type="spellStart"/>
+            <w:r>
+              <w:rPr>
+                <w:rFonts w:ascii="Times New Roman" w:eastAsia="Times New Roman" w:hAnsi="Times New Roman" w:cs="Times New Roman"/>
+                <w:lang w:val="en-US"/>
+              </w:rPr>
+              <w:t>kelompok</w:t>
+            </w:r>
+            <w:proofErr w:type="spellEnd"/>
+            <w:r>
+              <w:rPr>
+                <w:rFonts w:ascii="Times New Roman" w:eastAsia="Times New Roman" w:hAnsi="Times New Roman" w:cs="Times New Roman"/>
+                <w:lang w:val="en-US"/>
+              </w:rPr>
+              <w:t xml:space="preserve"> client</w:t>
+            </w:r>
           </w:p>
         </w:tc>
       </w:tr>
@@ -1555,7 +1898,7 @@
               </wp:anchor>
             </w:drawing>
           </mc:Choice>
-          <mc:Fallback xmlns:dgm="http://schemas.openxmlformats.org/drawingml/2006/diagram" xmlns:lc="http://schemas.openxmlformats.org/drawingml/2006/lockedCanvas" xmlns:c="http://schemas.openxmlformats.org/drawingml/2006/chart" xmlns:pic="http://schemas.openxmlformats.org/drawingml/2006/picture" xmlns:a="http://schemas.openxmlformats.org/drawingml/2006/main" xmlns:sl="http://schemas.openxmlformats.org/schemaLibrary/2006/main">
+          <mc:Fallback xmlns:sl="http://schemas.openxmlformats.org/schemaLibrary/2006/main" xmlns:a="http://schemas.openxmlformats.org/drawingml/2006/main" xmlns:pic="http://schemas.openxmlformats.org/drawingml/2006/picture" xmlns:c="http://schemas.openxmlformats.org/drawingml/2006/chart" xmlns:lc="http://schemas.openxmlformats.org/drawingml/2006/lockedCanvas" xmlns:dgm="http://schemas.openxmlformats.org/drawingml/2006/diagram">
             <w:drawing>
               <wp:anchor allowOverlap="1" behindDoc="0" distB="0" distT="0" distL="114300" distR="114300" hidden="0" layoutInCell="1" locked="0" relativeHeight="0" simplePos="0">
                 <wp:simplePos x="0" y="0"/>
@@ -2868,7 +3211,7 @@
               </wp:anchor>
             </w:drawing>
           </mc:Choice>
-          <mc:Fallback xmlns:dgm="http://schemas.openxmlformats.org/drawingml/2006/diagram" xmlns:lc="http://schemas.openxmlformats.org/drawingml/2006/lockedCanvas" xmlns:c="http://schemas.openxmlformats.org/drawingml/2006/chart" xmlns:pic="http://schemas.openxmlformats.org/drawingml/2006/picture" xmlns:a="http://schemas.openxmlformats.org/drawingml/2006/main" xmlns:sl="http://schemas.openxmlformats.org/schemaLibrary/2006/main">
+          <mc:Fallback xmlns:sl="http://schemas.openxmlformats.org/schemaLibrary/2006/main" xmlns:a="http://schemas.openxmlformats.org/drawingml/2006/main" xmlns:pic="http://schemas.openxmlformats.org/drawingml/2006/picture" xmlns:c="http://schemas.openxmlformats.org/drawingml/2006/chart" xmlns:lc="http://schemas.openxmlformats.org/drawingml/2006/lockedCanvas" xmlns:dgm="http://schemas.openxmlformats.org/drawingml/2006/diagram">
             <w:drawing>
               <wp:anchor allowOverlap="1" behindDoc="0" distB="0" distT="0" distL="114300" distR="114300" hidden="0" layoutInCell="1" locked="0" relativeHeight="0" simplePos="0">
                 <wp:simplePos x="0" y="0"/>
@@ -4125,7 +4468,7 @@
 </file>
 
 <file path=word/numbering.xml><?xml version="1.0" encoding="utf-8"?>
-<w:numbering xmlns:wpc="http://schemas.microsoft.com/office/word/2010/wordprocessingCanvas" xmlns:cx="http://schemas.microsoft.com/office/drawing/2014/chartex" xmlns:cx1="http://schemas.microsoft.com/office/drawing/2015/9/8/chartex" xmlns:cx2="http://schemas.microsoft.com/office/drawing/2015/10/21/chartex" xmlns:cx3="http://schemas.microsoft.com/office/drawing/2016/5/9/chartex" xmlns:cx4="http://schemas.microsoft.com/office/drawing/2016/5/10/chartex" xmlns:cx5="http://schemas.microsoft.com/office/drawing/2016/5/11/chartex" xmlns:cx6="http://schemas.microsoft.com/office/drawing/2016/5/12/chartex" xmlns:cx7="http://schemas.microsoft.com/office/drawing/2016/5/13/chartex" xmlns:cx8="http://schemas.microsoft.com/office/drawing/2016/5/14/chartex" xmlns:mc="http://schemas.openxmlformats.org/markup-compatibility/2006" xmlns:aink="http://schemas.microsoft.com/office/drawing/2016/ink" xmlns:am3d="http://schemas.microsoft.com/office/drawing/2017/model3d" xmlns:o="urn:schemas-microsoft-com:office:office" xmlns:r="http://schemas.openxmlformats.org/officeDocument/2006/relationships" xmlns:m="http://schemas.openxmlformats.org/officeDocument/2006/math" xmlns:v="urn:schemas-microsoft-com:vml" xmlns:wp14="http://schemas.microsoft.com/office/word/2010/wordprocessingDrawing" xmlns:wp="http://schemas.openxmlformats.org/drawingml/2006/wordprocessingDrawing" xmlns:w10="urn:schemas-microsoft-com:office:word" xmlns:w="http://schemas.openxmlformats.org/wordprocessingml/2006/main" xmlns:w14="http://schemas.microsoft.com/office/word/2010/wordml" xmlns:w15="http://schemas.microsoft.com/office/word/2012/wordml" xmlns:w16cid="http://schemas.microsoft.com/office/word/2016/wordml/cid" xmlns:w16se="http://schemas.microsoft.com/office/word/2015/wordml/symex" xmlns:wpg="http://schemas.microsoft.com/office/word/2010/wordprocessingGroup" xmlns:wpi="http://schemas.microsoft.com/office/word/2010/wordprocessingInk" xmlns:wne="http://schemas.microsoft.com/office/word/2006/wordml" xmlns:wps="http://schemas.microsoft.com/office/word/2010/wordprocessingShape" mc:Ignorable="w14 w15 w16se w16cid wp14">
+<w:numbering xmlns:wpc="http://schemas.microsoft.com/office/word/2010/wordprocessingCanvas" xmlns:cx="http://schemas.microsoft.com/office/drawing/2014/chartex" xmlns:cx1="http://schemas.microsoft.com/office/drawing/2015/9/8/chartex" xmlns:cx2="http://schemas.microsoft.com/office/drawing/2015/10/21/chartex" xmlns:cx3="http://schemas.microsoft.com/office/drawing/2016/5/9/chartex" xmlns:cx4="http://schemas.microsoft.com/office/drawing/2016/5/10/chartex" xmlns:cx5="http://schemas.microsoft.com/office/drawing/2016/5/11/chartex" xmlns:cx6="http://schemas.microsoft.com/office/drawing/2016/5/12/chartex" xmlns:cx7="http://schemas.microsoft.com/office/drawing/2016/5/13/chartex" xmlns:cx8="http://schemas.microsoft.com/office/drawing/2016/5/14/chartex" xmlns:mc="http://schemas.openxmlformats.org/markup-compatibility/2006" xmlns:aink="http://schemas.microsoft.com/office/drawing/2016/ink" xmlns:am3d="http://schemas.microsoft.com/office/drawing/2017/model3d" xmlns:o="urn:schemas-microsoft-com:office:office" xmlns:r="http://schemas.openxmlformats.org/officeDocument/2006/relationships" xmlns:m="http://schemas.openxmlformats.org/officeDocument/2006/math" xmlns:v="urn:schemas-microsoft-com:vml" xmlns:wp14="http://schemas.microsoft.com/office/word/2010/wordprocessingDrawing" xmlns:wp="http://schemas.openxmlformats.org/drawingml/2006/wordprocessingDrawing" xmlns:w10="urn:schemas-microsoft-com:office:word" xmlns:w="http://schemas.openxmlformats.org/wordprocessingml/2006/main" xmlns:w14="http://schemas.microsoft.com/office/word/2010/wordml" xmlns:w15="http://schemas.microsoft.com/office/word/2012/wordml" xmlns:w16cex="http://schemas.microsoft.com/office/word/2018/wordml/cex" xmlns:w16cid="http://schemas.microsoft.com/office/word/2016/wordml/cid" xmlns:w16="http://schemas.microsoft.com/office/word/2018/wordml" xmlns:w16se="http://schemas.microsoft.com/office/word/2015/wordml/symex" xmlns:wpg="http://schemas.microsoft.com/office/word/2010/wordprocessingGroup" xmlns:wpi="http://schemas.microsoft.com/office/word/2010/wordprocessingInk" xmlns:wne="http://schemas.microsoft.com/office/word/2006/wordml" xmlns:wps="http://schemas.microsoft.com/office/word/2010/wordprocessingShape" mc:Ignorable="w14 w15 w16se w16cid w16 w16cex wp14">
   <w:abstractNum w:abstractNumId="0" w15:restartNumberingAfterBreak="0">
     <w:nsid w:val="07143296"/>
     <w:multiLevelType w:val="multilevel"/>
@@ -4656,7 +4999,7 @@
 </file>
 
 <file path=word/styles.xml><?xml version="1.0" encoding="utf-8"?>
-<w:styles xmlns:mc="http://schemas.openxmlformats.org/markup-compatibility/2006" xmlns:r="http://schemas.openxmlformats.org/officeDocument/2006/relationships" xmlns:w="http://schemas.openxmlformats.org/wordprocessingml/2006/main" xmlns:w14="http://schemas.microsoft.com/office/word/2010/wordml" xmlns:w15="http://schemas.microsoft.com/office/word/2012/wordml" xmlns:w16cid="http://schemas.microsoft.com/office/word/2016/wordml/cid" xmlns:w16se="http://schemas.microsoft.com/office/word/2015/wordml/symex" mc:Ignorable="w14 w15 w16se w16cid">
+<w:styles xmlns:mc="http://schemas.openxmlformats.org/markup-compatibility/2006" xmlns:r="http://schemas.openxmlformats.org/officeDocument/2006/relationships" xmlns:w="http://schemas.openxmlformats.org/wordprocessingml/2006/main" xmlns:w14="http://schemas.microsoft.com/office/word/2010/wordml" xmlns:w15="http://schemas.microsoft.com/office/word/2012/wordml" xmlns:w16cex="http://schemas.microsoft.com/office/word/2018/wordml/cex" xmlns:w16cid="http://schemas.microsoft.com/office/word/2016/wordml/cid" xmlns:w16="http://schemas.microsoft.com/office/word/2018/wordml" xmlns:w16se="http://schemas.microsoft.com/office/word/2015/wordml/symex" mc:Ignorable="w14 w15 w16se w16cid w16 w16cex">
   <w:docDefaults>
     <w:rPrDefault>
       <w:rPr>

</xml_diff>

<commit_message>
update logbook hari ini
</commit_message>
<xml_diff>
--- a/Logbook Kelompok 1.docx
+++ b/Logbook Kelompok 1.docx
@@ -1650,6 +1650,27 @@
                 <w:lang w:val="en-US"/>
               </w:rPr>
               <w:t xml:space="preserve"> client</w:t>
+            </w:r>
+            <w:r>
+              <w:rPr>
+                <w:rFonts w:ascii="Times New Roman" w:eastAsia="Times New Roman" w:hAnsi="Times New Roman" w:cs="Times New Roman"/>
+                <w:lang w:val="en-US"/>
+              </w:rPr>
+              <w:t xml:space="preserve"> : </w:t>
+            </w:r>
+            <w:r>
+              <w:rPr>
+                <w:rFonts w:ascii="Times New Roman" w:eastAsia="Times New Roman" w:hAnsi="Times New Roman" w:cs="Times New Roman"/>
+                <w:lang w:val="en-US"/>
+              </w:rPr>
+              <w:t>“</w:t>
+            </w:r>
+            <w:r>
+              <w:rPr>
+                <w:rFonts w:ascii="Times New Roman" w:eastAsia="Times New Roman" w:hAnsi="Times New Roman" w:cs="Times New Roman"/>
+                <w:lang w:val="en-US"/>
+              </w:rPr>
+              <w:t>SS multichat.jpg”</w:t>
             </w:r>
           </w:p>
         </w:tc>
@@ -1898,7 +1919,7 @@
               </wp:anchor>
             </w:drawing>
           </mc:Choice>
-          <mc:Fallback xmlns:sl="http://schemas.openxmlformats.org/schemaLibrary/2006/main" xmlns:a="http://schemas.openxmlformats.org/drawingml/2006/main" xmlns:pic="http://schemas.openxmlformats.org/drawingml/2006/picture" xmlns:c="http://schemas.openxmlformats.org/drawingml/2006/chart" xmlns:lc="http://schemas.openxmlformats.org/drawingml/2006/lockedCanvas" xmlns:dgm="http://schemas.openxmlformats.org/drawingml/2006/diagram">
+          <mc:Fallback xmlns:dgm="http://schemas.openxmlformats.org/drawingml/2006/diagram" xmlns:lc="http://schemas.openxmlformats.org/drawingml/2006/lockedCanvas" xmlns:c="http://schemas.openxmlformats.org/drawingml/2006/chart" xmlns:pic="http://schemas.openxmlformats.org/drawingml/2006/picture" xmlns:a="http://schemas.openxmlformats.org/drawingml/2006/main" xmlns:sl="http://schemas.openxmlformats.org/schemaLibrary/2006/main">
             <w:drawing>
               <wp:anchor allowOverlap="1" behindDoc="0" distB="0" distT="0" distL="114300" distR="114300" hidden="0" layoutInCell="1" locked="0" relativeHeight="0" simplePos="0">
                 <wp:simplePos x="0" y="0"/>
@@ -3211,7 +3232,7 @@
               </wp:anchor>
             </w:drawing>
           </mc:Choice>
-          <mc:Fallback xmlns:sl="http://schemas.openxmlformats.org/schemaLibrary/2006/main" xmlns:a="http://schemas.openxmlformats.org/drawingml/2006/main" xmlns:pic="http://schemas.openxmlformats.org/drawingml/2006/picture" xmlns:c="http://schemas.openxmlformats.org/drawingml/2006/chart" xmlns:lc="http://schemas.openxmlformats.org/drawingml/2006/lockedCanvas" xmlns:dgm="http://schemas.openxmlformats.org/drawingml/2006/diagram">
+          <mc:Fallback xmlns:dgm="http://schemas.openxmlformats.org/drawingml/2006/diagram" xmlns:lc="http://schemas.openxmlformats.org/drawingml/2006/lockedCanvas" xmlns:c="http://schemas.openxmlformats.org/drawingml/2006/chart" xmlns:pic="http://schemas.openxmlformats.org/drawingml/2006/picture" xmlns:a="http://schemas.openxmlformats.org/drawingml/2006/main" xmlns:sl="http://schemas.openxmlformats.org/schemaLibrary/2006/main">
             <w:drawing>
               <wp:anchor allowOverlap="1" behindDoc="0" distB="0" distT="0" distL="114300" distR="114300" hidden="0" layoutInCell="1" locked="0" relativeHeight="0" simplePos="0">
                 <wp:simplePos x="0" y="0"/>

</xml_diff>

<commit_message>
hasil sintesis tp belum kelar
</commit_message>
<xml_diff>
--- a/Logbook Kelompok 1.docx
+++ b/Logbook Kelompok 1.docx
@@ -1,6 +1,6 @@
 
 <file path=word/document.xml><?xml version="1.0" encoding="utf-8"?>
-<w:document xmlns:wpc="http://schemas.microsoft.com/office/word/2010/wordprocessingCanvas" xmlns:mc="http://schemas.openxmlformats.org/markup-compatibility/2006" xmlns:o="urn:schemas-microsoft-com:office:office" xmlns:r="http://schemas.openxmlformats.org/officeDocument/2006/relationships" xmlns:m="http://schemas.openxmlformats.org/officeDocument/2006/math" xmlns:v="urn:schemas-microsoft-com:vml" xmlns:wp14="http://schemas.microsoft.com/office/word/2010/wordprocessingDrawing" xmlns:wp="http://schemas.openxmlformats.org/drawingml/2006/wordprocessingDrawing" xmlns:w10="urn:schemas-microsoft-com:office:word" xmlns:w="http://schemas.openxmlformats.org/wordprocessingml/2006/main" xmlns:w14="http://schemas.microsoft.com/office/word/2010/wordml" xmlns:w15="http://schemas.microsoft.com/office/word/2012/wordml" xmlns:wpg="http://schemas.microsoft.com/office/word/2010/wordprocessingGroup" xmlns:wpi="http://schemas.microsoft.com/office/word/2010/wordprocessingInk" xmlns:wne="http://schemas.microsoft.com/office/word/2006/wordml" xmlns:wps="http://schemas.microsoft.com/office/word/2010/wordprocessingShape" mc:Ignorable="w14 w15 wp14">
+<w:document xmlns:wpc="http://schemas.microsoft.com/office/word/2010/wordprocessingCanvas" xmlns:cx="http://schemas.microsoft.com/office/drawing/2014/chartex" xmlns:cx1="http://schemas.microsoft.com/office/drawing/2015/9/8/chartex" xmlns:cx2="http://schemas.microsoft.com/office/drawing/2015/10/21/chartex" xmlns:cx3="http://schemas.microsoft.com/office/drawing/2016/5/9/chartex" xmlns:cx4="http://schemas.microsoft.com/office/drawing/2016/5/10/chartex" xmlns:cx5="http://schemas.microsoft.com/office/drawing/2016/5/11/chartex" xmlns:cx6="http://schemas.microsoft.com/office/drawing/2016/5/12/chartex" xmlns:cx7="http://schemas.microsoft.com/office/drawing/2016/5/13/chartex" xmlns:cx8="http://schemas.microsoft.com/office/drawing/2016/5/14/chartex" xmlns:mc="http://schemas.openxmlformats.org/markup-compatibility/2006" xmlns:aink="http://schemas.microsoft.com/office/drawing/2016/ink" xmlns:am3d="http://schemas.microsoft.com/office/drawing/2017/model3d" xmlns:o="urn:schemas-microsoft-com:office:office" xmlns:r="http://schemas.openxmlformats.org/officeDocument/2006/relationships" xmlns:m="http://schemas.openxmlformats.org/officeDocument/2006/math" xmlns:v="urn:schemas-microsoft-com:vml" xmlns:wp14="http://schemas.microsoft.com/office/word/2010/wordprocessingDrawing" xmlns:wp="http://schemas.openxmlformats.org/drawingml/2006/wordprocessingDrawing" xmlns:w10="urn:schemas-microsoft-com:office:word" xmlns:w="http://schemas.openxmlformats.org/wordprocessingml/2006/main" xmlns:w14="http://schemas.microsoft.com/office/word/2010/wordml" xmlns:w15="http://schemas.microsoft.com/office/word/2012/wordml" xmlns:w16cex="http://schemas.microsoft.com/office/word/2018/wordml/cex" xmlns:w16cid="http://schemas.microsoft.com/office/word/2016/wordml/cid" xmlns:w16="http://schemas.microsoft.com/office/word/2018/wordml" xmlns:w16se="http://schemas.microsoft.com/office/word/2015/wordml/symex" xmlns:wpg="http://schemas.microsoft.com/office/word/2010/wordprocessingGroup" xmlns:wpi="http://schemas.microsoft.com/office/word/2010/wordprocessingInk" xmlns:wne="http://schemas.microsoft.com/office/word/2006/wordml" xmlns:wps="http://schemas.microsoft.com/office/word/2010/wordprocessingShape" mc:Ignorable="w14 w15 w16se w16cid w16 w16cex wp14">
   <w:body>
     <w:p>
       <w:pPr>
@@ -1204,13 +1204,33 @@
               </w:rPr>
               <w:t xml:space="preserve">erancang </w:t>
             </w:r>
+            <w:r>
+              <w:rPr>
+                <w:rFonts w:ascii="Times New Roman" w:eastAsia="Times New Roman" w:hAnsi="Times New Roman" w:cs="Times New Roman"/>
+                <w:lang w:val="en-US"/>
+              </w:rPr>
+              <w:t>dan mem</w:t>
+            </w:r>
+            <w:r>
+              <w:rPr>
+                <w:rFonts w:ascii="Times New Roman" w:eastAsia="Times New Roman" w:hAnsi="Times New Roman" w:cs="Times New Roman"/>
+              </w:rPr>
+              <w:t>bentuk kuesioner</w:t>
+            </w:r>
+            <w:r>
+              <w:rPr>
+                <w:rFonts w:ascii="Times New Roman" w:eastAsia="Times New Roman" w:hAnsi="Times New Roman" w:cs="Times New Roman"/>
+                <w:lang w:val="en-US"/>
+              </w:rPr>
+              <w:t xml:space="preserve"> </w:t>
+            </w:r>
             <w:proofErr w:type="spellStart"/>
             <w:r>
               <w:rPr>
                 <w:rFonts w:ascii="Times New Roman" w:eastAsia="Times New Roman" w:hAnsi="Times New Roman" w:cs="Times New Roman"/>
                 <w:lang w:val="en-US"/>
               </w:rPr>
-              <w:t>dan</w:t>
+              <w:t>melalui</w:t>
             </w:r>
             <w:proofErr w:type="spellEnd"/>
             <w:r>
@@ -1218,13 +1238,7 @@
                 <w:rFonts w:ascii="Times New Roman" w:eastAsia="Times New Roman" w:hAnsi="Times New Roman" w:cs="Times New Roman"/>
                 <w:lang w:val="en-US"/>
               </w:rPr>
-              <w:t xml:space="preserve"> mem</w:t>
-            </w:r>
-            <w:r>
-              <w:rPr>
-                <w:rFonts w:ascii="Times New Roman" w:eastAsia="Times New Roman" w:hAnsi="Times New Roman" w:cs="Times New Roman"/>
-              </w:rPr>
-              <w:t>bentuk kuesioner</w:t>
+              <w:t xml:space="preserve"> google form</w:t>
             </w:r>
             <w:r>
               <w:rPr>
@@ -1239,7 +1253,7 @@
                 <w:rFonts w:ascii="Times New Roman" w:eastAsia="Times New Roman" w:hAnsi="Times New Roman" w:cs="Times New Roman"/>
                 <w:lang w:val="en-US"/>
               </w:rPr>
-              <w:t>melalui</w:t>
+              <w:t>berdasarkan</w:t>
             </w:r>
             <w:proofErr w:type="spellEnd"/>
             <w:r>
@@ -1247,13 +1261,22 @@
                 <w:rFonts w:ascii="Times New Roman" w:eastAsia="Times New Roman" w:hAnsi="Times New Roman" w:cs="Times New Roman"/>
                 <w:lang w:val="en-US"/>
               </w:rPr>
-              <w:t xml:space="preserve"> google form</w:t>
-            </w:r>
+              <w:t xml:space="preserve"> </w:t>
+            </w:r>
+            <w:proofErr w:type="spellStart"/>
             <w:r>
               <w:rPr>
                 <w:rFonts w:ascii="Times New Roman" w:eastAsia="Times New Roman" w:hAnsi="Times New Roman" w:cs="Times New Roman"/>
                 <w:lang w:val="en-US"/>
               </w:rPr>
+              <w:t>analisa</w:t>
+            </w:r>
+            <w:proofErr w:type="spellEnd"/>
+            <w:r>
+              <w:rPr>
+                <w:rFonts w:ascii="Times New Roman" w:eastAsia="Times New Roman" w:hAnsi="Times New Roman" w:cs="Times New Roman"/>
+                <w:lang w:val="en-US"/>
+              </w:rPr>
               <w:t xml:space="preserve"> </w:t>
             </w:r>
             <w:proofErr w:type="spellStart"/>
@@ -1262,7 +1285,7 @@
                 <w:rFonts w:ascii="Times New Roman" w:eastAsia="Times New Roman" w:hAnsi="Times New Roman" w:cs="Times New Roman"/>
                 <w:lang w:val="en-US"/>
               </w:rPr>
-              <w:t>berdasarkan</w:t>
+              <w:t>kebutuhan</w:t>
             </w:r>
             <w:proofErr w:type="spellEnd"/>
             <w:r>
@@ -1270,55 +1293,7 @@
                 <w:rFonts w:ascii="Times New Roman" w:eastAsia="Times New Roman" w:hAnsi="Times New Roman" w:cs="Times New Roman"/>
                 <w:lang w:val="en-US"/>
               </w:rPr>
-              <w:t xml:space="preserve"> </w:t>
-            </w:r>
-            <w:proofErr w:type="spellStart"/>
-            <w:r>
-              <w:rPr>
-                <w:rFonts w:ascii="Times New Roman" w:eastAsia="Times New Roman" w:hAnsi="Times New Roman" w:cs="Times New Roman"/>
-                <w:lang w:val="en-US"/>
-              </w:rPr>
-              <w:t>analisa</w:t>
-            </w:r>
-            <w:proofErr w:type="spellEnd"/>
-            <w:r>
-              <w:rPr>
-                <w:rFonts w:ascii="Times New Roman" w:eastAsia="Times New Roman" w:hAnsi="Times New Roman" w:cs="Times New Roman"/>
-                <w:lang w:val="en-US"/>
-              </w:rPr>
-              <w:t xml:space="preserve"> </w:t>
-            </w:r>
-            <w:proofErr w:type="spellStart"/>
-            <w:r>
-              <w:rPr>
-                <w:rFonts w:ascii="Times New Roman" w:eastAsia="Times New Roman" w:hAnsi="Times New Roman" w:cs="Times New Roman"/>
-                <w:lang w:val="en-US"/>
-              </w:rPr>
-              <w:t>kebutuhan</w:t>
-            </w:r>
-            <w:proofErr w:type="spellEnd"/>
-            <w:r>
-              <w:rPr>
-                <w:rFonts w:ascii="Times New Roman" w:eastAsia="Times New Roman" w:hAnsi="Times New Roman" w:cs="Times New Roman"/>
-                <w:lang w:val="en-US"/>
-              </w:rPr>
-              <w:t xml:space="preserve"> </w:t>
-            </w:r>
-            <w:proofErr w:type="spellStart"/>
-            <w:r>
-              <w:rPr>
-                <w:rFonts w:ascii="Times New Roman" w:eastAsia="Times New Roman" w:hAnsi="Times New Roman" w:cs="Times New Roman"/>
-                <w:lang w:val="en-US"/>
-              </w:rPr>
-              <w:t>oleh</w:t>
-            </w:r>
-            <w:proofErr w:type="spellEnd"/>
-            <w:r>
-              <w:rPr>
-                <w:rFonts w:ascii="Times New Roman" w:eastAsia="Times New Roman" w:hAnsi="Times New Roman" w:cs="Times New Roman"/>
-                <w:lang w:val="en-US"/>
-              </w:rPr>
-              <w:t xml:space="preserve"> </w:t>
+              <w:t xml:space="preserve"> oleh </w:t>
             </w:r>
             <w:proofErr w:type="spellStart"/>
             <w:r>
@@ -1570,47 +1545,6 @@
           </w:p>
           <w:p>
             <w:pPr>
-              <w:spacing w:before="40" w:after="40"/>
-              <w:rPr>
-                <w:rFonts w:ascii="Times New Roman" w:eastAsia="Times New Roman" w:hAnsi="Times New Roman" w:cs="Times New Roman"/>
-                <w:lang w:val="en-US"/>
-              </w:rPr>
-            </w:pPr>
-            <w:proofErr w:type="spellStart"/>
-            <w:r>
-              <w:rPr>
-                <w:rFonts w:ascii="Times New Roman" w:eastAsia="Times New Roman" w:hAnsi="Times New Roman" w:cs="Times New Roman"/>
-                <w:lang w:val="en-US"/>
-              </w:rPr>
-              <w:t>Dokumen</w:t>
-            </w:r>
-            <w:proofErr w:type="spellEnd"/>
-            <w:r>
-              <w:rPr>
-                <w:rFonts w:ascii="Times New Roman" w:eastAsia="Times New Roman" w:hAnsi="Times New Roman" w:cs="Times New Roman"/>
-                <w:lang w:val="en-US"/>
-              </w:rPr>
-              <w:t xml:space="preserve"> </w:t>
-            </w:r>
-            <w:proofErr w:type="spellStart"/>
-            <w:r>
-              <w:rPr>
-                <w:rFonts w:ascii="Times New Roman" w:eastAsia="Times New Roman" w:hAnsi="Times New Roman" w:cs="Times New Roman"/>
-                <w:lang w:val="en-US"/>
-              </w:rPr>
-              <w:t>Pendukung</w:t>
-            </w:r>
-            <w:proofErr w:type="spellEnd"/>
-            <w:r>
-              <w:rPr>
-                <w:rFonts w:ascii="Times New Roman" w:eastAsia="Times New Roman" w:hAnsi="Times New Roman" w:cs="Times New Roman"/>
-                <w:lang w:val="en-US"/>
-              </w:rPr>
-              <w:t>:</w:t>
-            </w:r>
-          </w:p>
-          <w:p>
-            <w:pPr>
               <w:pStyle w:val="ListParagraph"/>
               <w:numPr>
                 <w:ilvl w:val="0"/>
@@ -1622,11 +1556,123 @@
                 <w:lang w:val="en-US"/>
               </w:rPr>
             </w:pPr>
+            <w:proofErr w:type="spellStart"/>
             <w:r>
               <w:rPr>
                 <w:rFonts w:ascii="Times New Roman" w:eastAsia="Times New Roman" w:hAnsi="Times New Roman" w:cs="Times New Roman"/>
                 <w:lang w:val="en-US"/>
               </w:rPr>
+              <w:t>Semua</w:t>
+            </w:r>
+            <w:proofErr w:type="spellEnd"/>
+            <w:r>
+              <w:rPr>
+                <w:rFonts w:ascii="Times New Roman" w:eastAsia="Times New Roman" w:hAnsi="Times New Roman" w:cs="Times New Roman"/>
+                <w:lang w:val="en-US"/>
+              </w:rPr>
+              <w:t xml:space="preserve"> client </w:t>
+            </w:r>
+            <w:proofErr w:type="spellStart"/>
+            <w:r>
+              <w:rPr>
+                <w:rFonts w:ascii="Times New Roman" w:eastAsia="Times New Roman" w:hAnsi="Times New Roman" w:cs="Times New Roman"/>
+                <w:lang w:val="en-US"/>
+              </w:rPr>
+              <w:t>telah</w:t>
+            </w:r>
+            <w:proofErr w:type="spellEnd"/>
+            <w:r>
+              <w:rPr>
+                <w:rFonts w:ascii="Times New Roman" w:eastAsia="Times New Roman" w:hAnsi="Times New Roman" w:cs="Times New Roman"/>
+                <w:lang w:val="en-US"/>
+              </w:rPr>
+              <w:t xml:space="preserve"> </w:t>
+            </w:r>
+            <w:proofErr w:type="spellStart"/>
+            <w:r>
+              <w:rPr>
+                <w:rFonts w:ascii="Times New Roman" w:eastAsia="Times New Roman" w:hAnsi="Times New Roman" w:cs="Times New Roman"/>
+                <w:lang w:val="en-US"/>
+              </w:rPr>
+              <w:t>mengisi</w:t>
+            </w:r>
+            <w:proofErr w:type="spellEnd"/>
+            <w:r>
+              <w:rPr>
+                <w:rFonts w:ascii="Times New Roman" w:eastAsia="Times New Roman" w:hAnsi="Times New Roman" w:cs="Times New Roman"/>
+                <w:lang w:val="en-US"/>
+              </w:rPr>
+              <w:t xml:space="preserve"> </w:t>
+            </w:r>
+            <w:proofErr w:type="spellStart"/>
+            <w:r>
+              <w:rPr>
+                <w:rFonts w:ascii="Times New Roman" w:eastAsia="Times New Roman" w:hAnsi="Times New Roman" w:cs="Times New Roman"/>
+                <w:lang w:val="en-US"/>
+              </w:rPr>
+              <w:t>kuesioner</w:t>
+            </w:r>
+            <w:proofErr w:type="spellEnd"/>
+          </w:p>
+          <w:p>
+            <w:pPr>
+              <w:spacing w:before="40" w:after="40"/>
+              <w:rPr>
+                <w:rFonts w:ascii="Times New Roman" w:eastAsia="Times New Roman" w:hAnsi="Times New Roman" w:cs="Times New Roman"/>
+                <w:lang w:val="en-US"/>
+              </w:rPr>
+            </w:pPr>
+            <w:proofErr w:type="spellStart"/>
+            <w:r>
+              <w:rPr>
+                <w:rFonts w:ascii="Times New Roman" w:eastAsia="Times New Roman" w:hAnsi="Times New Roman" w:cs="Times New Roman"/>
+                <w:lang w:val="en-US"/>
+              </w:rPr>
+              <w:t>Dokumen</w:t>
+            </w:r>
+            <w:proofErr w:type="spellEnd"/>
+            <w:r>
+              <w:rPr>
+                <w:rFonts w:ascii="Times New Roman" w:eastAsia="Times New Roman" w:hAnsi="Times New Roman" w:cs="Times New Roman"/>
+                <w:lang w:val="en-US"/>
+              </w:rPr>
+              <w:t xml:space="preserve"> </w:t>
+            </w:r>
+            <w:proofErr w:type="spellStart"/>
+            <w:r>
+              <w:rPr>
+                <w:rFonts w:ascii="Times New Roman" w:eastAsia="Times New Roman" w:hAnsi="Times New Roman" w:cs="Times New Roman"/>
+                <w:lang w:val="en-US"/>
+              </w:rPr>
+              <w:t>Pendukung</w:t>
+            </w:r>
+            <w:proofErr w:type="spellEnd"/>
+            <w:r>
+              <w:rPr>
+                <w:rFonts w:ascii="Times New Roman" w:eastAsia="Times New Roman" w:hAnsi="Times New Roman" w:cs="Times New Roman"/>
+                <w:lang w:val="en-US"/>
+              </w:rPr>
+              <w:t>:</w:t>
+            </w:r>
+          </w:p>
+          <w:p>
+            <w:pPr>
+              <w:pStyle w:val="ListParagraph"/>
+              <w:numPr>
+                <w:ilvl w:val="0"/>
+                <w:numId w:val="2"/>
+              </w:numPr>
+              <w:spacing w:before="40" w:after="40"/>
+              <w:rPr>
+                <w:rFonts w:ascii="Times New Roman" w:eastAsia="Times New Roman" w:hAnsi="Times New Roman" w:cs="Times New Roman"/>
+                <w:lang w:val="en-US"/>
+              </w:rPr>
+            </w:pPr>
+            <w:r>
+              <w:rPr>
+                <w:rFonts w:ascii="Times New Roman" w:eastAsia="Times New Roman" w:hAnsi="Times New Roman" w:cs="Times New Roman"/>
+                <w:lang w:val="en-US"/>
+              </w:rPr>
               <w:t xml:space="preserve">Screenshot </w:t>
             </w:r>
             <w:proofErr w:type="spellStart"/>
@@ -1675,20 +1721,36 @@
                 <w:rFonts w:ascii="Times New Roman" w:eastAsia="Times New Roman" w:hAnsi="Times New Roman" w:cs="Times New Roman"/>
                 <w:lang w:val="en-US"/>
               </w:rPr>
-              <w:t xml:space="preserve"> client</w:t>
-            </w:r>
+              <w:t xml:space="preserve"> </w:t>
+            </w:r>
+            <w:proofErr w:type="gramStart"/>
             <w:r>
               <w:rPr>
                 <w:rFonts w:ascii="Times New Roman" w:eastAsia="Times New Roman" w:hAnsi="Times New Roman" w:cs="Times New Roman"/>
                 <w:lang w:val="en-US"/>
               </w:rPr>
-              <w:t xml:space="preserve"> : </w:t>
+              <w:t>client</w:t>
             </w:r>
             <w:r>
               <w:rPr>
                 <w:rFonts w:ascii="Times New Roman" w:eastAsia="Times New Roman" w:hAnsi="Times New Roman" w:cs="Times New Roman"/>
                 <w:lang w:val="en-US"/>
               </w:rPr>
+              <w:t xml:space="preserve"> :</w:t>
+            </w:r>
+            <w:proofErr w:type="gramEnd"/>
+            <w:r>
+              <w:rPr>
+                <w:rFonts w:ascii="Times New Roman" w:eastAsia="Times New Roman" w:hAnsi="Times New Roman" w:cs="Times New Roman"/>
+                <w:lang w:val="en-US"/>
+              </w:rPr>
+              <w:t xml:space="preserve"> </w:t>
+            </w:r>
+            <w:r>
+              <w:rPr>
+                <w:rFonts w:ascii="Times New Roman" w:eastAsia="Times New Roman" w:hAnsi="Times New Roman" w:cs="Times New Roman"/>
+                <w:lang w:val="en-US"/>
+              </w:rPr>
               <w:t>“</w:t>
             </w:r>
             <w:r>
@@ -1697,6 +1759,164 @@
                 <w:lang w:val="en-US"/>
               </w:rPr>
               <w:t>SS multichat.jpg”</w:t>
+            </w:r>
+          </w:p>
+          <w:p>
+            <w:pPr>
+              <w:pStyle w:val="ListParagraph"/>
+              <w:numPr>
+                <w:ilvl w:val="0"/>
+                <w:numId w:val="2"/>
+              </w:numPr>
+              <w:spacing w:before="40" w:after="40"/>
+              <w:rPr>
+                <w:rFonts w:ascii="Times New Roman" w:eastAsia="Times New Roman" w:hAnsi="Times New Roman" w:cs="Times New Roman"/>
+                <w:lang w:val="en-US"/>
+              </w:rPr>
+            </w:pPr>
+            <w:r>
+              <w:rPr>
+                <w:rFonts w:ascii="Times New Roman" w:eastAsia="Times New Roman" w:hAnsi="Times New Roman" w:cs="Times New Roman"/>
+                <w:lang w:val="en-US"/>
+              </w:rPr>
+              <w:t xml:space="preserve">Hasil </w:t>
+            </w:r>
+            <w:proofErr w:type="spellStart"/>
+            <w:r>
+              <w:rPr>
+                <w:rFonts w:ascii="Times New Roman" w:eastAsia="Times New Roman" w:hAnsi="Times New Roman" w:cs="Times New Roman"/>
+                <w:lang w:val="en-US"/>
+              </w:rPr>
+              <w:t>jawaban</w:t>
+            </w:r>
+            <w:proofErr w:type="spellEnd"/>
+            <w:r>
+              <w:rPr>
+                <w:rFonts w:ascii="Times New Roman" w:eastAsia="Times New Roman" w:hAnsi="Times New Roman" w:cs="Times New Roman"/>
+                <w:lang w:val="en-US"/>
+              </w:rPr>
+              <w:t xml:space="preserve"> </w:t>
+            </w:r>
+            <w:proofErr w:type="spellStart"/>
+            <w:r>
+              <w:rPr>
+                <w:rFonts w:ascii="Times New Roman" w:eastAsia="Times New Roman" w:hAnsi="Times New Roman" w:cs="Times New Roman"/>
+                <w:lang w:val="en-US"/>
+              </w:rPr>
+              <w:t>mentah</w:t>
+            </w:r>
+            <w:proofErr w:type="spellEnd"/>
+            <w:r>
+              <w:rPr>
+                <w:rFonts w:ascii="Times New Roman" w:eastAsia="Times New Roman" w:hAnsi="Times New Roman" w:cs="Times New Roman"/>
+                <w:lang w:val="en-US"/>
+              </w:rPr>
+              <w:t xml:space="preserve"> </w:t>
+            </w:r>
+            <w:proofErr w:type="spellStart"/>
+            <w:proofErr w:type="gramStart"/>
+            <w:r>
+              <w:rPr>
+                <w:rFonts w:ascii="Times New Roman" w:eastAsia="Times New Roman" w:hAnsi="Times New Roman" w:cs="Times New Roman"/>
+                <w:lang w:val="en-US"/>
+              </w:rPr>
+              <w:t>kuesioner</w:t>
+            </w:r>
+            <w:proofErr w:type="spellEnd"/>
+            <w:r>
+              <w:rPr>
+                <w:rFonts w:ascii="Times New Roman" w:eastAsia="Times New Roman" w:hAnsi="Times New Roman" w:cs="Times New Roman"/>
+                <w:lang w:val="en-US"/>
+              </w:rPr>
+              <w:t xml:space="preserve"> :</w:t>
+            </w:r>
+            <w:proofErr w:type="gramEnd"/>
+            <w:r>
+              <w:rPr>
+                <w:rFonts w:ascii="Times New Roman" w:eastAsia="Times New Roman" w:hAnsi="Times New Roman" w:cs="Times New Roman"/>
+                <w:lang w:val="en-US"/>
+              </w:rPr>
+              <w:t xml:space="preserve"> “</w:t>
+            </w:r>
+            <w:proofErr w:type="spellStart"/>
+            <w:r>
+              <w:rPr>
+                <w:rFonts w:ascii="Times New Roman" w:eastAsia="Times New Roman" w:hAnsi="Times New Roman" w:cs="Times New Roman"/>
+                <w:lang w:val="en-US"/>
+              </w:rPr>
+              <w:t>Elisitasi</w:t>
+            </w:r>
+            <w:proofErr w:type="spellEnd"/>
+            <w:r>
+              <w:rPr>
+                <w:rFonts w:ascii="Times New Roman" w:eastAsia="Times New Roman" w:hAnsi="Times New Roman" w:cs="Times New Roman"/>
+                <w:lang w:val="en-US"/>
+              </w:rPr>
+              <w:t xml:space="preserve"> </w:t>
+            </w:r>
+            <w:proofErr w:type="spellStart"/>
+            <w:r>
+              <w:rPr>
+                <w:rFonts w:ascii="Times New Roman" w:eastAsia="Times New Roman" w:hAnsi="Times New Roman" w:cs="Times New Roman"/>
+                <w:lang w:val="en-US"/>
+              </w:rPr>
+              <w:t>Kebutuhan</w:t>
+            </w:r>
+            <w:proofErr w:type="spellEnd"/>
+            <w:r>
+              <w:rPr>
+                <w:rFonts w:ascii="Times New Roman" w:eastAsia="Times New Roman" w:hAnsi="Times New Roman" w:cs="Times New Roman"/>
+                <w:lang w:val="en-US"/>
+              </w:rPr>
+              <w:t xml:space="preserve"> </w:t>
+            </w:r>
+            <w:proofErr w:type="spellStart"/>
+            <w:r>
+              <w:rPr>
+                <w:rFonts w:ascii="Times New Roman" w:eastAsia="Times New Roman" w:hAnsi="Times New Roman" w:cs="Times New Roman"/>
+                <w:lang w:val="en-US"/>
+              </w:rPr>
+              <w:t>Pengguna</w:t>
+            </w:r>
+            <w:proofErr w:type="spellEnd"/>
+            <w:r>
+              <w:rPr>
+                <w:rFonts w:ascii="Times New Roman" w:eastAsia="Times New Roman" w:hAnsi="Times New Roman" w:cs="Times New Roman"/>
+                <w:lang w:val="en-US"/>
+              </w:rPr>
+              <w:t xml:space="preserve"> </w:t>
+            </w:r>
+            <w:proofErr w:type="spellStart"/>
+            <w:r>
+              <w:rPr>
+                <w:rFonts w:ascii="Times New Roman" w:eastAsia="Times New Roman" w:hAnsi="Times New Roman" w:cs="Times New Roman"/>
+                <w:lang w:val="en-US"/>
+              </w:rPr>
+              <w:t>dari</w:t>
+            </w:r>
+            <w:proofErr w:type="spellEnd"/>
+            <w:r>
+              <w:rPr>
+                <w:rFonts w:ascii="Times New Roman" w:eastAsia="Times New Roman" w:hAnsi="Times New Roman" w:cs="Times New Roman"/>
+                <w:lang w:val="en-US"/>
+              </w:rPr>
+              <w:t xml:space="preserve"> Web </w:t>
+            </w:r>
+            <w:proofErr w:type="spellStart"/>
+            <w:r>
+              <w:rPr>
+                <w:rFonts w:ascii="Times New Roman" w:eastAsia="Times New Roman" w:hAnsi="Times New Roman" w:cs="Times New Roman"/>
+                <w:lang w:val="en-US"/>
+              </w:rPr>
+              <w:t>Presensi</w:t>
+            </w:r>
+            <w:proofErr w:type="spellEnd"/>
+            <w:r>
+              <w:rPr>
+                <w:rFonts w:ascii="Times New Roman" w:eastAsia="Times New Roman" w:hAnsi="Times New Roman" w:cs="Times New Roman"/>
+                <w:lang w:val="en-US"/>
+              </w:rPr>
+              <w:t xml:space="preserve"> Online ITS.csv”</w:t>
             </w:r>
           </w:p>
         </w:tc>
@@ -1946,7 +2166,7 @@
               </wp:anchor>
             </w:drawing>
           </mc:Choice>
-          <mc:Fallback xmlns:sl="http://schemas.openxmlformats.org/schemaLibrary/2006/main" xmlns:a="http://schemas.openxmlformats.org/drawingml/2006/main" xmlns:pic="http://schemas.openxmlformats.org/drawingml/2006/picture" xmlns:c="http://schemas.openxmlformats.org/drawingml/2006/chart" xmlns:lc="http://schemas.openxmlformats.org/drawingml/2006/lockedCanvas" xmlns:dgm="http://schemas.openxmlformats.org/drawingml/2006/diagram" xmlns:w16se="http://schemas.microsoft.com/office/word/2015/wordml/symex" xmlns:w16="http://schemas.microsoft.com/office/word/2018/wordml" xmlns:w16cid="http://schemas.microsoft.com/office/word/2016/wordml/cid" xmlns:w16cex="http://schemas.microsoft.com/office/word/2018/wordml/cex" xmlns:am3d="http://schemas.microsoft.com/office/drawing/2017/model3d" xmlns:aink="http://schemas.microsoft.com/office/drawing/2016/ink" xmlns:cx8="http://schemas.microsoft.com/office/drawing/2016/5/14/chartex" xmlns:cx7="http://schemas.microsoft.com/office/drawing/2016/5/13/chartex" xmlns:cx6="http://schemas.microsoft.com/office/drawing/2016/5/12/chartex" xmlns:cx5="http://schemas.microsoft.com/office/drawing/2016/5/11/chartex" xmlns:cx4="http://schemas.microsoft.com/office/drawing/2016/5/10/chartex" xmlns:cx3="http://schemas.microsoft.com/office/drawing/2016/5/9/chartex" xmlns:cx2="http://schemas.microsoft.com/office/drawing/2015/10/21/chartex" xmlns:cx1="http://schemas.microsoft.com/office/drawing/2015/9/8/chartex" xmlns:cx="http://schemas.microsoft.com/office/drawing/2014/chartex">
+          <mc:Fallback xmlns:dgm="http://schemas.openxmlformats.org/drawingml/2006/diagram" xmlns:lc="http://schemas.openxmlformats.org/drawingml/2006/lockedCanvas" xmlns:c="http://schemas.openxmlformats.org/drawingml/2006/chart" xmlns:pic="http://schemas.openxmlformats.org/drawingml/2006/picture" xmlns:a="http://schemas.openxmlformats.org/drawingml/2006/main" xmlns:sl="http://schemas.openxmlformats.org/schemaLibrary/2006/main">
             <w:drawing>
               <wp:anchor allowOverlap="1" behindDoc="0" distB="0" distT="0" distL="114300" distR="114300" hidden="0" layoutInCell="1" locked="0" relativeHeight="0" simplePos="0">
                 <wp:simplePos x="0" y="0"/>
@@ -2222,23 +2442,162 @@
                 <w:rFonts w:asciiTheme="minorHAnsi" w:hAnsiTheme="minorHAnsi" w:cstheme="minorHAnsi"/>
                 <w:lang w:val="en-GB"/>
               </w:rPr>
-              <w:t xml:space="preserve"> (spreadsheet) </w:t>
-            </w:r>
-            <w:proofErr w:type="spellStart"/>
-            <w:r>
+              <w:t xml:space="preserve"> (spreadsheet) dan Line</w:t>
+            </w:r>
+          </w:p>
+        </w:tc>
+      </w:tr>
+      <w:tr>
+        <w:tc>
+          <w:tcPr>
+            <w:tcW w:w="1967" w:type="dxa"/>
+          </w:tcPr>
+          <w:p>
+            <w:pPr>
+              <w:spacing w:after="120"/>
+              <w:rPr>
+                <w:rFonts w:asciiTheme="minorHAnsi" w:hAnsiTheme="minorHAnsi" w:cstheme="minorHAnsi"/>
+              </w:rPr>
+            </w:pPr>
+            <w:r>
+              <w:rPr>
+                <w:rFonts w:asciiTheme="minorHAnsi" w:hAnsiTheme="minorHAnsi" w:cstheme="minorHAnsi"/>
+              </w:rPr>
+              <w:t>Pelaksana</w:t>
+            </w:r>
+          </w:p>
+        </w:tc>
+        <w:tc>
+          <w:tcPr>
+            <w:tcW w:w="357" w:type="dxa"/>
+          </w:tcPr>
+          <w:p>
+            <w:pPr>
+              <w:spacing w:after="120"/>
+              <w:rPr>
+                <w:rFonts w:asciiTheme="minorHAnsi" w:hAnsiTheme="minorHAnsi" w:cstheme="minorHAnsi"/>
+              </w:rPr>
+            </w:pPr>
+            <w:r>
+              <w:rPr>
+                <w:rFonts w:asciiTheme="minorHAnsi" w:hAnsiTheme="minorHAnsi" w:cstheme="minorHAnsi"/>
+              </w:rPr>
+              <w:t>:</w:t>
+            </w:r>
+          </w:p>
+        </w:tc>
+        <w:tc>
+          <w:tcPr>
+            <w:tcW w:w="5983" w:type="dxa"/>
+          </w:tcPr>
+          <w:p>
+            <w:pPr>
+              <w:spacing w:after="120"/>
               <w:rPr>
                 <w:rFonts w:asciiTheme="minorHAnsi" w:hAnsiTheme="minorHAnsi" w:cstheme="minorHAnsi"/>
                 <w:lang w:val="en-GB"/>
               </w:rPr>
-              <w:t>dan</w:t>
-            </w:r>
-            <w:proofErr w:type="spellEnd"/>
+            </w:pPr>
+            <w:proofErr w:type="spellStart"/>
             <w:r>
               <w:rPr>
                 <w:rFonts w:asciiTheme="minorHAnsi" w:hAnsiTheme="minorHAnsi" w:cstheme="minorHAnsi"/>
                 <w:lang w:val="en-GB"/>
               </w:rPr>
-              <w:t xml:space="preserve"> Line</w:t>
+              <w:t>Yemima</w:t>
+            </w:r>
+            <w:proofErr w:type="spellEnd"/>
+            <w:r>
+              <w:rPr>
+                <w:rFonts w:asciiTheme="minorHAnsi" w:hAnsiTheme="minorHAnsi" w:cstheme="minorHAnsi"/>
+                <w:lang w:val="en-GB"/>
+              </w:rPr>
+              <w:t xml:space="preserve"> </w:t>
+            </w:r>
+            <w:proofErr w:type="spellStart"/>
+            <w:r>
+              <w:rPr>
+                <w:rFonts w:asciiTheme="minorHAnsi" w:hAnsiTheme="minorHAnsi" w:cstheme="minorHAnsi"/>
+                <w:lang w:val="en-GB"/>
+              </w:rPr>
+              <w:t>Sutanto</w:t>
+            </w:r>
+            <w:proofErr w:type="spellEnd"/>
+            <w:r>
+              <w:rPr>
+                <w:rFonts w:asciiTheme="minorHAnsi" w:hAnsiTheme="minorHAnsi" w:cstheme="minorHAnsi"/>
+                <w:lang w:val="en-GB"/>
+              </w:rPr>
+              <w:t>(Developer 1)</w:t>
+            </w:r>
+            <w:r>
+              <w:rPr>
+                <w:rFonts w:asciiTheme="minorHAnsi" w:hAnsiTheme="minorHAnsi" w:cstheme="minorHAnsi"/>
+                <w:lang w:val="en-GB"/>
+              </w:rPr>
+              <w:t xml:space="preserve">, Celia </w:t>
+            </w:r>
+            <w:proofErr w:type="spellStart"/>
+            <w:r>
+              <w:rPr>
+                <w:rFonts w:asciiTheme="minorHAnsi" w:hAnsiTheme="minorHAnsi" w:cstheme="minorHAnsi"/>
+                <w:lang w:val="en-GB"/>
+              </w:rPr>
+              <w:t>Chintara</w:t>
+            </w:r>
+            <w:proofErr w:type="spellEnd"/>
+            <w:r>
+              <w:rPr>
+                <w:rFonts w:asciiTheme="minorHAnsi" w:hAnsiTheme="minorHAnsi" w:cstheme="minorHAnsi"/>
+                <w:lang w:val="en-GB"/>
+              </w:rPr>
+              <w:t xml:space="preserve"> </w:t>
+            </w:r>
+            <w:proofErr w:type="spellStart"/>
+            <w:r>
+              <w:rPr>
+                <w:rFonts w:asciiTheme="minorHAnsi" w:hAnsiTheme="minorHAnsi" w:cstheme="minorHAnsi"/>
+                <w:lang w:val="en-GB"/>
+              </w:rPr>
+              <w:t>Yuwine</w:t>
+            </w:r>
+            <w:proofErr w:type="spellEnd"/>
+            <w:r>
+              <w:rPr>
+                <w:rFonts w:asciiTheme="minorHAnsi" w:hAnsiTheme="minorHAnsi" w:cstheme="minorHAnsi"/>
+                <w:lang w:val="en-GB"/>
+              </w:rPr>
+              <w:t>(Developer 2)</w:t>
+            </w:r>
+            <w:r>
+              <w:rPr>
+                <w:rFonts w:asciiTheme="minorHAnsi" w:hAnsiTheme="minorHAnsi" w:cstheme="minorHAnsi"/>
+                <w:lang w:val="en-GB"/>
+              </w:rPr>
+              <w:t xml:space="preserve">, </w:t>
+            </w:r>
+            <w:proofErr w:type="spellStart"/>
+            <w:r>
+              <w:rPr>
+                <w:rFonts w:asciiTheme="minorHAnsi" w:hAnsiTheme="minorHAnsi" w:cstheme="minorHAnsi"/>
+                <w:lang w:val="en-GB"/>
+              </w:rPr>
+              <w:t>Ayu</w:t>
+            </w:r>
+            <w:proofErr w:type="spellEnd"/>
+            <w:r>
+              <w:rPr>
+                <w:rFonts w:asciiTheme="minorHAnsi" w:hAnsiTheme="minorHAnsi" w:cstheme="minorHAnsi"/>
+                <w:lang w:val="en-GB"/>
+              </w:rPr>
+              <w:t xml:space="preserve"> Mutiara Sari</w:t>
+            </w:r>
+            <w:r>
+              <w:rPr>
+                <w:rFonts w:asciiTheme="minorHAnsi" w:hAnsiTheme="minorHAnsi" w:cstheme="minorHAnsi"/>
+                <w:lang w:val="en-GB"/>
+              </w:rPr>
+              <w:t>(Developer 3)</w:t>
             </w:r>
           </w:p>
         </w:tc>
@@ -2259,7 +2618,7 @@
               <w:rPr>
                 <w:rFonts w:asciiTheme="minorHAnsi" w:hAnsiTheme="minorHAnsi" w:cstheme="minorHAnsi"/>
               </w:rPr>
-              <w:t>Pelaksana</w:t>
+              <w:t>Kegiatan</w:t>
             </w:r>
           </w:p>
         </w:tc>
@@ -2300,7 +2659,7 @@
                 <w:rFonts w:asciiTheme="minorHAnsi" w:hAnsiTheme="minorHAnsi" w:cstheme="minorHAnsi"/>
                 <w:lang w:val="en-GB"/>
               </w:rPr>
-              <w:t>Yemima</w:t>
+              <w:t>Membuat</w:t>
             </w:r>
             <w:proofErr w:type="spellEnd"/>
             <w:r>
@@ -2316,7 +2675,7 @@
                 <w:rFonts w:asciiTheme="minorHAnsi" w:hAnsiTheme="minorHAnsi" w:cstheme="minorHAnsi"/>
                 <w:lang w:val="en-GB"/>
               </w:rPr>
-              <w:t>Sutanto</w:t>
+              <w:t>konsep</w:t>
             </w:r>
             <w:proofErr w:type="spellEnd"/>
             <w:r>
@@ -2324,53 +2683,55 @@
                 <w:rFonts w:asciiTheme="minorHAnsi" w:hAnsiTheme="minorHAnsi" w:cstheme="minorHAnsi"/>
                 <w:lang w:val="en-GB"/>
               </w:rPr>
-              <w:t>(Developer 1)</w:t>
-            </w:r>
+              <w:t xml:space="preserve"> </w:t>
+            </w:r>
+            <w:proofErr w:type="spellStart"/>
             <w:r>
               <w:rPr>
                 <w:rFonts w:asciiTheme="minorHAnsi" w:hAnsiTheme="minorHAnsi" w:cstheme="minorHAnsi"/>
                 <w:lang w:val="en-GB"/>
               </w:rPr>
-              <w:t xml:space="preserve">, Celia </w:t>
-            </w:r>
-            <w:proofErr w:type="spellStart"/>
+              <w:t>awal</w:t>
+            </w:r>
+            <w:proofErr w:type="spellEnd"/>
             <w:r>
               <w:rPr>
                 <w:rFonts w:asciiTheme="minorHAnsi" w:hAnsiTheme="minorHAnsi" w:cstheme="minorHAnsi"/>
                 <w:lang w:val="en-GB"/>
               </w:rPr>
-              <w:t>Chintara</w:t>
-            </w:r>
-            <w:proofErr w:type="spellEnd"/>
+              <w:t xml:space="preserve"> </w:t>
+            </w:r>
+            <w:proofErr w:type="spellStart"/>
             <w:r>
               <w:rPr>
                 <w:rFonts w:asciiTheme="minorHAnsi" w:hAnsiTheme="minorHAnsi" w:cstheme="minorHAnsi"/>
                 <w:lang w:val="en-GB"/>
               </w:rPr>
-              <w:t xml:space="preserve"> </w:t>
-            </w:r>
-            <w:proofErr w:type="spellStart"/>
+              <w:t>tugas</w:t>
+            </w:r>
+            <w:proofErr w:type="spellEnd"/>
             <w:r>
               <w:rPr>
                 <w:rFonts w:asciiTheme="minorHAnsi" w:hAnsiTheme="minorHAnsi" w:cstheme="minorHAnsi"/>
                 <w:lang w:val="en-GB"/>
               </w:rPr>
-              <w:t>Yuwine</w:t>
-            </w:r>
-            <w:proofErr w:type="spellEnd"/>
+              <w:t xml:space="preserve"> </w:t>
+            </w:r>
+            <w:proofErr w:type="spellStart"/>
             <w:r>
               <w:rPr>
                 <w:rFonts w:asciiTheme="minorHAnsi" w:hAnsiTheme="minorHAnsi" w:cstheme="minorHAnsi"/>
                 <w:lang w:val="en-GB"/>
               </w:rPr>
-              <w:t>(Developer 2)</w:t>
-            </w:r>
+              <w:t>serta</w:t>
+            </w:r>
+            <w:proofErr w:type="spellEnd"/>
             <w:r>
               <w:rPr>
                 <w:rFonts w:asciiTheme="minorHAnsi" w:hAnsiTheme="minorHAnsi" w:cstheme="minorHAnsi"/>
                 <w:lang w:val="en-GB"/>
               </w:rPr>
-              <w:t xml:space="preserve">, </w:t>
+              <w:t xml:space="preserve"> </w:t>
             </w:r>
             <w:proofErr w:type="spellStart"/>
             <w:r>
@@ -2378,7 +2739,7 @@
                 <w:rFonts w:asciiTheme="minorHAnsi" w:hAnsiTheme="minorHAnsi" w:cstheme="minorHAnsi"/>
                 <w:lang w:val="en-GB"/>
               </w:rPr>
-              <w:t>Ayu</w:t>
+              <w:t>mencari</w:t>
             </w:r>
             <w:proofErr w:type="spellEnd"/>
             <w:r>
@@ -2386,7 +2747,7 @@
                 <w:rFonts w:asciiTheme="minorHAnsi" w:hAnsiTheme="minorHAnsi" w:cstheme="minorHAnsi"/>
                 <w:lang w:val="en-GB"/>
               </w:rPr>
-              <w:t xml:space="preserve"> </w:t>
+              <w:t xml:space="preserve"> data </w:t>
             </w:r>
             <w:proofErr w:type="spellStart"/>
             <w:r>
@@ -2394,7 +2755,7 @@
                 <w:rFonts w:asciiTheme="minorHAnsi" w:hAnsiTheme="minorHAnsi" w:cstheme="minorHAnsi"/>
                 <w:lang w:val="en-GB"/>
               </w:rPr>
-              <w:t>Mutiara</w:t>
+              <w:t>pendukung</w:t>
             </w:r>
             <w:proofErr w:type="spellEnd"/>
             <w:r>
@@ -2402,76 +2763,31 @@
                 <w:rFonts w:asciiTheme="minorHAnsi" w:hAnsiTheme="minorHAnsi" w:cstheme="minorHAnsi"/>
                 <w:lang w:val="en-GB"/>
               </w:rPr>
-              <w:t xml:space="preserve"> Sari</w:t>
-            </w:r>
+              <w:t xml:space="preserve"> dan </w:t>
+            </w:r>
+            <w:proofErr w:type="spellStart"/>
             <w:r>
               <w:rPr>
                 <w:rFonts w:asciiTheme="minorHAnsi" w:hAnsiTheme="minorHAnsi" w:cstheme="minorHAnsi"/>
                 <w:lang w:val="en-GB"/>
               </w:rPr>
-              <w:t>(Developer 3)</w:t>
-            </w:r>
-          </w:p>
-        </w:tc>
-      </w:tr>
-      <w:tr>
-        <w:tc>
-          <w:tcPr>
-            <w:tcW w:w="1967" w:type="dxa"/>
-          </w:tcPr>
-          <w:p>
-            <w:pPr>
-              <w:spacing w:after="120"/>
-              <w:rPr>
-                <w:rFonts w:asciiTheme="minorHAnsi" w:hAnsiTheme="minorHAnsi" w:cstheme="minorHAnsi"/>
-              </w:rPr>
-            </w:pPr>
-            <w:r>
-              <w:rPr>
-                <w:rFonts w:asciiTheme="minorHAnsi" w:hAnsiTheme="minorHAnsi" w:cstheme="minorHAnsi"/>
-              </w:rPr>
-              <w:t>Kegiatan</w:t>
-            </w:r>
-          </w:p>
-        </w:tc>
-        <w:tc>
-          <w:tcPr>
-            <w:tcW w:w="357" w:type="dxa"/>
-          </w:tcPr>
-          <w:p>
-            <w:pPr>
-              <w:spacing w:after="120"/>
-              <w:rPr>
-                <w:rFonts w:asciiTheme="minorHAnsi" w:hAnsiTheme="minorHAnsi" w:cstheme="minorHAnsi"/>
-              </w:rPr>
-            </w:pPr>
-            <w:r>
-              <w:rPr>
-                <w:rFonts w:asciiTheme="minorHAnsi" w:hAnsiTheme="minorHAnsi" w:cstheme="minorHAnsi"/>
-              </w:rPr>
-              <w:t>:</w:t>
-            </w:r>
-          </w:p>
-        </w:tc>
-        <w:tc>
-          <w:tcPr>
-            <w:tcW w:w="5983" w:type="dxa"/>
-          </w:tcPr>
-          <w:p>
-            <w:pPr>
-              <w:spacing w:after="120"/>
+              <w:t>merumuskan</w:t>
+            </w:r>
+            <w:proofErr w:type="spellEnd"/>
+            <w:r>
               <w:rPr>
                 <w:rFonts w:asciiTheme="minorHAnsi" w:hAnsiTheme="minorHAnsi" w:cstheme="minorHAnsi"/>
                 <w:lang w:val="en-GB"/>
               </w:rPr>
-            </w:pPr>
+              <w:t xml:space="preserve"> </w:t>
+            </w:r>
             <w:proofErr w:type="spellStart"/>
             <w:r>
               <w:rPr>
                 <w:rFonts w:asciiTheme="minorHAnsi" w:hAnsiTheme="minorHAnsi" w:cstheme="minorHAnsi"/>
                 <w:lang w:val="en-GB"/>
               </w:rPr>
-              <w:t>Membuat</w:t>
+              <w:t>kebutuhan</w:t>
             </w:r>
             <w:proofErr w:type="spellEnd"/>
             <w:r>
@@ -2479,7 +2795,7 @@
                 <w:rFonts w:asciiTheme="minorHAnsi" w:hAnsiTheme="minorHAnsi" w:cstheme="minorHAnsi"/>
                 <w:lang w:val="en-GB"/>
               </w:rPr>
-              <w:t xml:space="preserve"> </w:t>
+              <w:t xml:space="preserve"> yang </w:t>
             </w:r>
             <w:proofErr w:type="spellStart"/>
             <w:r>
@@ -2487,7 +2803,7 @@
                 <w:rFonts w:asciiTheme="minorHAnsi" w:hAnsiTheme="minorHAnsi" w:cstheme="minorHAnsi"/>
                 <w:lang w:val="en-GB"/>
               </w:rPr>
-              <w:t>konsep</w:t>
+              <w:t>ada</w:t>
             </w:r>
             <w:proofErr w:type="spellEnd"/>
             <w:r>
@@ -2495,167 +2811,7 @@
                 <w:rFonts w:asciiTheme="minorHAnsi" w:hAnsiTheme="minorHAnsi" w:cstheme="minorHAnsi"/>
                 <w:lang w:val="en-GB"/>
               </w:rPr>
-              <w:t xml:space="preserve"> </w:t>
-            </w:r>
-            <w:proofErr w:type="spellStart"/>
-            <w:r>
-              <w:rPr>
-                <w:rFonts w:asciiTheme="minorHAnsi" w:hAnsiTheme="minorHAnsi" w:cstheme="minorHAnsi"/>
-                <w:lang w:val="en-GB"/>
-              </w:rPr>
-              <w:t>awal</w:t>
-            </w:r>
-            <w:proofErr w:type="spellEnd"/>
-            <w:r>
-              <w:rPr>
-                <w:rFonts w:asciiTheme="minorHAnsi" w:hAnsiTheme="minorHAnsi" w:cstheme="minorHAnsi"/>
-                <w:lang w:val="en-GB"/>
-              </w:rPr>
-              <w:t xml:space="preserve"> </w:t>
-            </w:r>
-            <w:proofErr w:type="spellStart"/>
-            <w:r>
-              <w:rPr>
-                <w:rFonts w:asciiTheme="minorHAnsi" w:hAnsiTheme="minorHAnsi" w:cstheme="minorHAnsi"/>
-                <w:lang w:val="en-GB"/>
-              </w:rPr>
-              <w:t>tugas</w:t>
-            </w:r>
-            <w:proofErr w:type="spellEnd"/>
-            <w:r>
-              <w:rPr>
-                <w:rFonts w:asciiTheme="minorHAnsi" w:hAnsiTheme="minorHAnsi" w:cstheme="minorHAnsi"/>
-                <w:lang w:val="en-GB"/>
-              </w:rPr>
-              <w:t xml:space="preserve"> </w:t>
-            </w:r>
-            <w:proofErr w:type="spellStart"/>
-            <w:r>
-              <w:rPr>
-                <w:rFonts w:asciiTheme="minorHAnsi" w:hAnsiTheme="minorHAnsi" w:cstheme="minorHAnsi"/>
-                <w:lang w:val="en-GB"/>
-              </w:rPr>
-              <w:t>serta</w:t>
-            </w:r>
-            <w:proofErr w:type="spellEnd"/>
-            <w:r>
-              <w:rPr>
-                <w:rFonts w:asciiTheme="minorHAnsi" w:hAnsiTheme="minorHAnsi" w:cstheme="minorHAnsi"/>
-                <w:lang w:val="en-GB"/>
-              </w:rPr>
-              <w:t xml:space="preserve"> </w:t>
-            </w:r>
-            <w:proofErr w:type="spellStart"/>
-            <w:r>
-              <w:rPr>
-                <w:rFonts w:asciiTheme="minorHAnsi" w:hAnsiTheme="minorHAnsi" w:cstheme="minorHAnsi"/>
-                <w:lang w:val="en-GB"/>
-              </w:rPr>
-              <w:t>mencari</w:t>
-            </w:r>
-            <w:proofErr w:type="spellEnd"/>
-            <w:r>
-              <w:rPr>
-                <w:rFonts w:asciiTheme="minorHAnsi" w:hAnsiTheme="minorHAnsi" w:cstheme="minorHAnsi"/>
-                <w:lang w:val="en-GB"/>
-              </w:rPr>
-              <w:t xml:space="preserve"> data </w:t>
-            </w:r>
-            <w:proofErr w:type="spellStart"/>
-            <w:r>
-              <w:rPr>
-                <w:rFonts w:asciiTheme="minorHAnsi" w:hAnsiTheme="minorHAnsi" w:cstheme="minorHAnsi"/>
-                <w:lang w:val="en-GB"/>
-              </w:rPr>
-              <w:t>pendukung</w:t>
-            </w:r>
-            <w:proofErr w:type="spellEnd"/>
-            <w:r>
-              <w:rPr>
-                <w:rFonts w:asciiTheme="minorHAnsi" w:hAnsiTheme="minorHAnsi" w:cstheme="minorHAnsi"/>
-                <w:lang w:val="en-GB"/>
-              </w:rPr>
-              <w:t xml:space="preserve"> </w:t>
-            </w:r>
-            <w:proofErr w:type="spellStart"/>
-            <w:r>
-              <w:rPr>
-                <w:rFonts w:asciiTheme="minorHAnsi" w:hAnsiTheme="minorHAnsi" w:cstheme="minorHAnsi"/>
-                <w:lang w:val="en-GB"/>
-              </w:rPr>
-              <w:t>dan</w:t>
-            </w:r>
-            <w:proofErr w:type="spellEnd"/>
-            <w:r>
-              <w:rPr>
-                <w:rFonts w:asciiTheme="minorHAnsi" w:hAnsiTheme="minorHAnsi" w:cstheme="minorHAnsi"/>
-                <w:lang w:val="en-GB"/>
-              </w:rPr>
-              <w:t xml:space="preserve"> </w:t>
-            </w:r>
-            <w:proofErr w:type="spellStart"/>
-            <w:r>
-              <w:rPr>
-                <w:rFonts w:asciiTheme="minorHAnsi" w:hAnsiTheme="minorHAnsi" w:cstheme="minorHAnsi"/>
-                <w:lang w:val="en-GB"/>
-              </w:rPr>
-              <w:t>merumuskan</w:t>
-            </w:r>
-            <w:proofErr w:type="spellEnd"/>
-            <w:r>
-              <w:rPr>
-                <w:rFonts w:asciiTheme="minorHAnsi" w:hAnsiTheme="minorHAnsi" w:cstheme="minorHAnsi"/>
-                <w:lang w:val="en-GB"/>
-              </w:rPr>
-              <w:t xml:space="preserve"> </w:t>
-            </w:r>
-            <w:proofErr w:type="spellStart"/>
-            <w:r>
-              <w:rPr>
-                <w:rFonts w:asciiTheme="minorHAnsi" w:hAnsiTheme="minorHAnsi" w:cstheme="minorHAnsi"/>
-                <w:lang w:val="en-GB"/>
-              </w:rPr>
-              <w:t>kebutuhan</w:t>
-            </w:r>
-            <w:proofErr w:type="spellEnd"/>
-            <w:r>
-              <w:rPr>
-                <w:rFonts w:asciiTheme="minorHAnsi" w:hAnsiTheme="minorHAnsi" w:cstheme="minorHAnsi"/>
-                <w:lang w:val="en-GB"/>
-              </w:rPr>
-              <w:t xml:space="preserve"> yang </w:t>
-            </w:r>
-            <w:proofErr w:type="spellStart"/>
-            <w:r>
-              <w:rPr>
-                <w:rFonts w:asciiTheme="minorHAnsi" w:hAnsiTheme="minorHAnsi" w:cstheme="minorHAnsi"/>
-                <w:lang w:val="en-GB"/>
-              </w:rPr>
-              <w:t>ada</w:t>
-            </w:r>
-            <w:proofErr w:type="spellEnd"/>
-            <w:r>
-              <w:rPr>
-                <w:rFonts w:asciiTheme="minorHAnsi" w:hAnsiTheme="minorHAnsi" w:cstheme="minorHAnsi"/>
-                <w:lang w:val="en-GB"/>
-              </w:rPr>
-              <w:t xml:space="preserve"> </w:t>
-            </w:r>
-            <w:proofErr w:type="spellStart"/>
-            <w:r>
-              <w:rPr>
-                <w:rFonts w:asciiTheme="minorHAnsi" w:hAnsiTheme="minorHAnsi" w:cstheme="minorHAnsi"/>
-                <w:lang w:val="en-GB"/>
-              </w:rPr>
-              <w:t>pada</w:t>
-            </w:r>
-            <w:proofErr w:type="spellEnd"/>
-            <w:r>
-              <w:rPr>
-                <w:rFonts w:asciiTheme="minorHAnsi" w:hAnsiTheme="minorHAnsi" w:cstheme="minorHAnsi"/>
-                <w:lang w:val="en-GB"/>
-              </w:rPr>
-              <w:t xml:space="preserve"> </w:t>
+              <w:t xml:space="preserve"> pada </w:t>
             </w:r>
             <w:proofErr w:type="spellStart"/>
             <w:r>
@@ -3149,25 +3305,7 @@
           <w:color w:val="000000"/>
           <w:lang w:val="en-GB"/>
         </w:rPr>
-        <w:t xml:space="preserve"> </w:t>
-      </w:r>
-      <w:proofErr w:type="spellStart"/>
-      <w:r>
-        <w:rPr>
-          <w:rFonts w:asciiTheme="minorHAnsi" w:hAnsiTheme="minorHAnsi" w:cstheme="minorHAnsi"/>
-          <w:color w:val="000000"/>
-          <w:lang w:val="en-GB"/>
-        </w:rPr>
-        <w:t>dan</w:t>
-      </w:r>
-      <w:proofErr w:type="spellEnd"/>
-      <w:r>
-        <w:rPr>
-          <w:rFonts w:asciiTheme="minorHAnsi" w:hAnsiTheme="minorHAnsi" w:cstheme="minorHAnsi"/>
-          <w:color w:val="000000"/>
-          <w:lang w:val="en-GB"/>
-        </w:rPr>
-        <w:t xml:space="preserve"> </w:t>
+        <w:t xml:space="preserve"> dan </w:t>
       </w:r>
       <w:proofErr w:type="spellStart"/>
       <w:r>
@@ -3326,6 +3464,42 @@
         </w:rPr>
       </w:pPr>
       <w:proofErr w:type="spellStart"/>
+      <w:r>
+        <w:rPr>
+          <w:rFonts w:asciiTheme="minorHAnsi" w:hAnsiTheme="minorHAnsi" w:cstheme="minorHAnsi"/>
+          <w:color w:val="000000"/>
+          <w:lang w:val="en-GB"/>
+        </w:rPr>
+        <w:t>kelompok</w:t>
+      </w:r>
+      <w:proofErr w:type="spellEnd"/>
+      <w:r>
+        <w:rPr>
+          <w:rFonts w:asciiTheme="minorHAnsi" w:hAnsiTheme="minorHAnsi" w:cstheme="minorHAnsi"/>
+          <w:color w:val="000000"/>
+          <w:lang w:val="en-GB"/>
+        </w:rPr>
+        <w:t xml:space="preserve"> 3 (</w:t>
+      </w:r>
+      <w:proofErr w:type="spellStart"/>
+      <w:r>
+        <w:rPr>
+          <w:rFonts w:asciiTheme="minorHAnsi" w:hAnsiTheme="minorHAnsi" w:cstheme="minorHAnsi"/>
+          <w:color w:val="000000"/>
+          <w:lang w:val="en-GB"/>
+        </w:rPr>
+        <w:t>Anggota</w:t>
+      </w:r>
+      <w:proofErr w:type="spellEnd"/>
+      <w:r>
+        <w:rPr>
+          <w:rFonts w:asciiTheme="minorHAnsi" w:hAnsiTheme="minorHAnsi" w:cstheme="minorHAnsi"/>
+          <w:color w:val="000000"/>
+          <w:lang w:val="en-GB"/>
+        </w:rPr>
+        <w:t xml:space="preserve">: </w:t>
+      </w:r>
+      <w:proofErr w:type="spellStart"/>
       <w:proofErr w:type="gramStart"/>
       <w:r>
         <w:rPr>
@@ -3333,9 +3507,17 @@
           <w:color w:val="000000"/>
           <w:lang w:val="en-GB"/>
         </w:rPr>
-        <w:t>kelompok</w:t>
+        <w:t>Isna</w:t>
       </w:r>
       <w:proofErr w:type="spellEnd"/>
+      <w:r>
+        <w:rPr>
+          <w:rFonts w:asciiTheme="minorHAnsi" w:hAnsiTheme="minorHAnsi" w:cstheme="minorHAnsi"/>
+          <w:color w:val="000000"/>
+          <w:lang w:val="en-GB"/>
+        </w:rPr>
+        <w:t>(</w:t>
+      </w:r>
       <w:proofErr w:type="gramEnd"/>
       <w:r>
         <w:rPr>
@@ -3343,43 +3525,7 @@
           <w:color w:val="000000"/>
           <w:lang w:val="en-GB"/>
         </w:rPr>
-        <w:t xml:space="preserve"> 3 (</w:t>
-      </w:r>
-      <w:proofErr w:type="spellStart"/>
-      <w:r>
-        <w:rPr>
-          <w:rFonts w:asciiTheme="minorHAnsi" w:hAnsiTheme="minorHAnsi" w:cstheme="minorHAnsi"/>
-          <w:color w:val="000000"/>
-          <w:lang w:val="en-GB"/>
-        </w:rPr>
-        <w:t>Anggota</w:t>
-      </w:r>
-      <w:proofErr w:type="spellEnd"/>
-      <w:r>
-        <w:rPr>
-          <w:rFonts w:asciiTheme="minorHAnsi" w:hAnsiTheme="minorHAnsi" w:cstheme="minorHAnsi"/>
-          <w:color w:val="000000"/>
-          <w:lang w:val="en-GB"/>
-        </w:rPr>
-        <w:t xml:space="preserve">: </w:t>
-      </w:r>
-      <w:proofErr w:type="spellStart"/>
-      <w:r>
-        <w:rPr>
-          <w:rFonts w:asciiTheme="minorHAnsi" w:hAnsiTheme="minorHAnsi" w:cstheme="minorHAnsi"/>
-          <w:color w:val="000000"/>
-          <w:lang w:val="en-GB"/>
-        </w:rPr>
-        <w:t>Isna</w:t>
-      </w:r>
-      <w:proofErr w:type="spellEnd"/>
-      <w:r>
-        <w:rPr>
-          <w:rFonts w:asciiTheme="minorHAnsi" w:hAnsiTheme="minorHAnsi" w:cstheme="minorHAnsi"/>
-          <w:color w:val="000000"/>
-          <w:lang w:val="en-GB"/>
-        </w:rPr>
-        <w:t xml:space="preserve">(17-0010), </w:t>
+        <w:t xml:space="preserve">17-0010), </w:t>
       </w:r>
       <w:proofErr w:type="spellStart"/>
       <w:r>
@@ -3436,6 +3582,41 @@
         </w:rPr>
       </w:pPr>
       <w:proofErr w:type="spellStart"/>
+      <w:r>
+        <w:rPr>
+          <w:rFonts w:asciiTheme="minorHAnsi" w:hAnsiTheme="minorHAnsi" w:cstheme="minorHAnsi"/>
+          <w:color w:val="000000"/>
+          <w:lang w:val="en-GB"/>
+        </w:rPr>
+        <w:t>kelompok</w:t>
+      </w:r>
+      <w:proofErr w:type="spellEnd"/>
+      <w:r>
+        <w:rPr>
+          <w:rFonts w:asciiTheme="minorHAnsi" w:hAnsiTheme="minorHAnsi" w:cstheme="minorHAnsi"/>
+          <w:color w:val="000000"/>
+          <w:lang w:val="en-GB"/>
+        </w:rPr>
+        <w:t xml:space="preserve"> 5 (</w:t>
+      </w:r>
+      <w:proofErr w:type="spellStart"/>
+      <w:r>
+        <w:rPr>
+          <w:rFonts w:asciiTheme="minorHAnsi" w:hAnsiTheme="minorHAnsi" w:cstheme="minorHAnsi"/>
+          <w:color w:val="000000"/>
+          <w:lang w:val="en-GB"/>
+        </w:rPr>
+        <w:t>Anggota</w:t>
+      </w:r>
+      <w:proofErr w:type="spellEnd"/>
+      <w:r>
+        <w:rPr>
+          <w:rFonts w:asciiTheme="minorHAnsi" w:hAnsiTheme="minorHAnsi" w:cstheme="minorHAnsi"/>
+          <w:color w:val="000000"/>
+          <w:lang w:val="en-GB"/>
+        </w:rPr>
+        <w:t xml:space="preserve">: Patrick (17-0041), </w:t>
+      </w:r>
       <w:proofErr w:type="gramStart"/>
       <w:r>
         <w:rPr>
@@ -3443,127 +3624,34 @@
           <w:color w:val="000000"/>
           <w:lang w:val="en-GB"/>
         </w:rPr>
-        <w:t>kelompok</w:t>
+        <w:t>Hans(</w:t>
+      </w:r>
+      <w:proofErr w:type="gramEnd"/>
+      <w:r>
+        <w:rPr>
+          <w:rFonts w:asciiTheme="minorHAnsi" w:hAnsiTheme="minorHAnsi" w:cstheme="minorHAnsi"/>
+          <w:color w:val="000000"/>
+          <w:lang w:val="en-GB"/>
+        </w:rPr>
+        <w:t xml:space="preserve">17-0127), </w:t>
+      </w:r>
+      <w:proofErr w:type="spellStart"/>
+      <w:r>
+        <w:rPr>
+          <w:rFonts w:asciiTheme="minorHAnsi" w:hAnsiTheme="minorHAnsi" w:cstheme="minorHAnsi"/>
+          <w:color w:val="000000"/>
+          <w:lang w:val="en-GB"/>
+        </w:rPr>
+        <w:t>Gede</w:t>
       </w:r>
       <w:proofErr w:type="spellEnd"/>
-      <w:proofErr w:type="gramEnd"/>
       <w:r>
         <w:rPr>
           <w:rFonts w:asciiTheme="minorHAnsi" w:hAnsiTheme="minorHAnsi" w:cstheme="minorHAnsi"/>
           <w:color w:val="000000"/>
           <w:lang w:val="en-GB"/>
         </w:rPr>
-        <w:t xml:space="preserve"> 5 </w:t>
-      </w:r>
-      <w:r>
-        <w:rPr>
-          <w:rFonts w:asciiTheme="minorHAnsi" w:hAnsiTheme="minorHAnsi" w:cstheme="minorHAnsi"/>
-          <w:color w:val="000000"/>
-          <w:lang w:val="en-GB"/>
-        </w:rPr>
-        <w:t>(</w:t>
-      </w:r>
-      <w:proofErr w:type="spellStart"/>
-      <w:r>
-        <w:rPr>
-          <w:rFonts w:asciiTheme="minorHAnsi" w:hAnsiTheme="minorHAnsi" w:cstheme="minorHAnsi"/>
-          <w:color w:val="000000"/>
-          <w:lang w:val="en-GB"/>
-        </w:rPr>
-        <w:t>Anggota</w:t>
-      </w:r>
-      <w:proofErr w:type="spellEnd"/>
-      <w:r>
-        <w:rPr>
-          <w:rFonts w:asciiTheme="minorHAnsi" w:hAnsiTheme="minorHAnsi" w:cstheme="minorHAnsi"/>
-          <w:color w:val="000000"/>
-          <w:lang w:val="en-GB"/>
-        </w:rPr>
-        <w:t xml:space="preserve">: </w:t>
-      </w:r>
-      <w:r>
-        <w:rPr>
-          <w:rFonts w:asciiTheme="minorHAnsi" w:hAnsiTheme="minorHAnsi" w:cstheme="minorHAnsi"/>
-          <w:color w:val="000000"/>
-          <w:lang w:val="en-GB"/>
-        </w:rPr>
-        <w:t>Patrick (17-0041</w:t>
-      </w:r>
-      <w:r>
-        <w:rPr>
-          <w:rFonts w:asciiTheme="minorHAnsi" w:hAnsiTheme="minorHAnsi" w:cstheme="minorHAnsi"/>
-          <w:color w:val="000000"/>
-          <w:lang w:val="en-GB"/>
-        </w:rPr>
-        <w:t xml:space="preserve">), </w:t>
-      </w:r>
-      <w:r>
-        <w:rPr>
-          <w:rFonts w:asciiTheme="minorHAnsi" w:hAnsiTheme="minorHAnsi" w:cstheme="minorHAnsi"/>
-          <w:color w:val="000000"/>
-          <w:lang w:val="en-GB"/>
-        </w:rPr>
-        <w:t>Hans(17-0127</w:t>
-      </w:r>
-      <w:r>
-        <w:rPr>
-          <w:rFonts w:asciiTheme="minorHAnsi" w:hAnsiTheme="minorHAnsi" w:cstheme="minorHAnsi"/>
-          <w:color w:val="000000"/>
-          <w:lang w:val="en-GB"/>
-        </w:rPr>
-        <w:t xml:space="preserve">), </w:t>
-      </w:r>
-      <w:proofErr w:type="spellStart"/>
-      <w:r>
-        <w:rPr>
-          <w:rFonts w:asciiTheme="minorHAnsi" w:hAnsiTheme="minorHAnsi" w:cstheme="minorHAnsi"/>
-          <w:color w:val="000000"/>
-          <w:lang w:val="en-GB"/>
-        </w:rPr>
-        <w:t>Gede</w:t>
-      </w:r>
-      <w:proofErr w:type="spellEnd"/>
-      <w:r>
-        <w:rPr>
-          <w:rFonts w:asciiTheme="minorHAnsi" w:hAnsiTheme="minorHAnsi" w:cstheme="minorHAnsi"/>
-          <w:color w:val="000000"/>
-          <w:lang w:val="en-GB"/>
-        </w:rPr>
-        <w:t>(17-0135</w:t>
-      </w:r>
-      <w:r>
-        <w:rPr>
-          <w:rFonts w:asciiTheme="minorHAnsi" w:hAnsiTheme="minorHAnsi" w:cstheme="minorHAnsi"/>
-          <w:color w:val="000000"/>
-          <w:lang w:val="en-GB"/>
-        </w:rPr>
-        <w:t>))</w:t>
-      </w:r>
-      <w:r>
-        <w:rPr>
-          <w:rFonts w:asciiTheme="minorHAnsi" w:hAnsiTheme="minorHAnsi" w:cstheme="minorHAnsi"/>
-          <w:color w:val="000000"/>
-          <w:lang w:val="en-GB"/>
-        </w:rPr>
-        <w:t xml:space="preserve"> , </w:t>
-      </w:r>
-      <w:proofErr w:type="spellStart"/>
-      <w:r>
-        <w:rPr>
-          <w:rFonts w:asciiTheme="minorHAnsi" w:hAnsiTheme="minorHAnsi" w:cstheme="minorHAnsi"/>
-          <w:color w:val="000000"/>
-          <w:lang w:val="en-GB"/>
-        </w:rPr>
-        <w:t>dan</w:t>
-      </w:r>
-      <w:proofErr w:type="spellEnd"/>
-      <w:r>
-        <w:rPr>
-          <w:rFonts w:asciiTheme="minorHAnsi" w:hAnsiTheme="minorHAnsi" w:cstheme="minorHAnsi"/>
-          <w:color w:val="000000"/>
-          <w:lang w:val="en-GB"/>
-        </w:rPr>
-        <w:t xml:space="preserve"> </w:t>
+        <w:t xml:space="preserve">(17-0135)) , dan </w:t>
       </w:r>
     </w:p>
     <w:p>
@@ -3583,6 +3671,41 @@
         </w:rPr>
       </w:pPr>
       <w:proofErr w:type="spellStart"/>
+      <w:r>
+        <w:rPr>
+          <w:rFonts w:asciiTheme="minorHAnsi" w:hAnsiTheme="minorHAnsi" w:cstheme="minorHAnsi"/>
+          <w:color w:val="000000"/>
+          <w:lang w:val="en-GB"/>
+        </w:rPr>
+        <w:t>kelompok</w:t>
+      </w:r>
+      <w:proofErr w:type="spellEnd"/>
+      <w:r>
+        <w:rPr>
+          <w:rFonts w:asciiTheme="minorHAnsi" w:hAnsiTheme="minorHAnsi" w:cstheme="minorHAnsi"/>
+          <w:color w:val="000000"/>
+          <w:lang w:val="en-GB"/>
+        </w:rPr>
+        <w:t xml:space="preserve"> 6 (</w:t>
+      </w:r>
+      <w:proofErr w:type="spellStart"/>
+      <w:r>
+        <w:rPr>
+          <w:rFonts w:asciiTheme="minorHAnsi" w:hAnsiTheme="minorHAnsi" w:cstheme="minorHAnsi"/>
+          <w:color w:val="000000"/>
+          <w:lang w:val="en-GB"/>
+        </w:rPr>
+        <w:t>Anggota</w:t>
+      </w:r>
+      <w:proofErr w:type="spellEnd"/>
+      <w:r>
+        <w:rPr>
+          <w:rFonts w:asciiTheme="minorHAnsi" w:hAnsiTheme="minorHAnsi" w:cstheme="minorHAnsi"/>
+          <w:color w:val="000000"/>
+          <w:lang w:val="en-GB"/>
+        </w:rPr>
+        <w:t xml:space="preserve">: </w:t>
+      </w:r>
       <w:proofErr w:type="gramStart"/>
       <w:r>
         <w:rPr>
@@ -3590,111 +3713,52 @@
           <w:color w:val="000000"/>
           <w:lang w:val="en-GB"/>
         </w:rPr>
-        <w:t>kelompok</w:t>
+        <w:t>Maya(</w:t>
+      </w:r>
+      <w:proofErr w:type="gramEnd"/>
+      <w:r>
+        <w:rPr>
+          <w:rFonts w:asciiTheme="minorHAnsi" w:hAnsiTheme="minorHAnsi" w:cstheme="minorHAnsi"/>
+          <w:color w:val="000000"/>
+          <w:lang w:val="en-GB"/>
+        </w:rPr>
+        <w:t xml:space="preserve">17-0079), </w:t>
+      </w:r>
+      <w:proofErr w:type="spellStart"/>
+      <w:r>
+        <w:rPr>
+          <w:rFonts w:asciiTheme="minorHAnsi" w:hAnsiTheme="minorHAnsi" w:cstheme="minorHAnsi"/>
+          <w:color w:val="000000"/>
+          <w:lang w:val="en-GB"/>
+        </w:rPr>
+        <w:t>Meila</w:t>
       </w:r>
       <w:proofErr w:type="spellEnd"/>
-      <w:proofErr w:type="gramEnd"/>
       <w:r>
         <w:rPr>
           <w:rFonts w:asciiTheme="minorHAnsi" w:hAnsiTheme="minorHAnsi" w:cstheme="minorHAnsi"/>
           <w:color w:val="000000"/>
           <w:lang w:val="en-GB"/>
         </w:rPr>
-        <w:t xml:space="preserve"> 6 </w:t>
-      </w:r>
+        <w:t xml:space="preserve">(17-0189), </w:t>
+      </w:r>
+      <w:proofErr w:type="spellStart"/>
       <w:r>
         <w:rPr>
           <w:rFonts w:asciiTheme="minorHAnsi" w:hAnsiTheme="minorHAnsi" w:cstheme="minorHAnsi"/>
           <w:color w:val="000000"/>
           <w:lang w:val="en-GB"/>
         </w:rPr>
-        <w:t>(</w:t>
-      </w:r>
-      <w:proofErr w:type="spellStart"/>
+        <w:t>Bayu</w:t>
+      </w:r>
+      <w:proofErr w:type="spellEnd"/>
       <w:r>
         <w:rPr>
           <w:rFonts w:asciiTheme="minorHAnsi" w:hAnsiTheme="minorHAnsi" w:cstheme="minorHAnsi"/>
           <w:color w:val="000000"/>
           <w:lang w:val="en-GB"/>
         </w:rPr>
-        <w:t>Anggota</w:t>
-      </w:r>
-      <w:proofErr w:type="spellEnd"/>
-      <w:r>
-        <w:rPr>
-          <w:rFonts w:asciiTheme="minorHAnsi" w:hAnsiTheme="minorHAnsi" w:cstheme="minorHAnsi"/>
-          <w:color w:val="000000"/>
-          <w:lang w:val="en-GB"/>
-        </w:rPr>
-        <w:t xml:space="preserve">: </w:t>
-      </w:r>
-      <w:r>
-        <w:rPr>
-          <w:rFonts w:asciiTheme="minorHAnsi" w:hAnsiTheme="minorHAnsi" w:cstheme="minorHAnsi"/>
-          <w:color w:val="000000"/>
-          <w:lang w:val="en-GB"/>
-        </w:rPr>
-        <w:t>Maya(17-0079</w:t>
-      </w:r>
-      <w:r>
-        <w:rPr>
-          <w:rFonts w:asciiTheme="minorHAnsi" w:hAnsiTheme="minorHAnsi" w:cstheme="minorHAnsi"/>
-          <w:color w:val="000000"/>
-          <w:lang w:val="en-GB"/>
-        </w:rPr>
-        <w:t xml:space="preserve">), </w:t>
-      </w:r>
-      <w:proofErr w:type="spellStart"/>
-      <w:r>
-        <w:rPr>
-          <w:rFonts w:asciiTheme="minorHAnsi" w:hAnsiTheme="minorHAnsi" w:cstheme="minorHAnsi"/>
-          <w:color w:val="000000"/>
-          <w:lang w:val="en-GB"/>
-        </w:rPr>
-        <w:t>Meila</w:t>
-      </w:r>
-      <w:proofErr w:type="spellEnd"/>
-      <w:r>
-        <w:rPr>
-          <w:rFonts w:asciiTheme="minorHAnsi" w:hAnsiTheme="minorHAnsi" w:cstheme="minorHAnsi"/>
-          <w:color w:val="000000"/>
-          <w:lang w:val="en-GB"/>
-        </w:rPr>
-        <w:t>(17-0189</w:t>
-      </w:r>
-      <w:r>
-        <w:rPr>
-          <w:rFonts w:asciiTheme="minorHAnsi" w:hAnsiTheme="minorHAnsi" w:cstheme="minorHAnsi"/>
-          <w:color w:val="000000"/>
-          <w:lang w:val="en-GB"/>
-        </w:rPr>
-        <w:t xml:space="preserve">), </w:t>
-      </w:r>
-      <w:proofErr w:type="spellStart"/>
-      <w:r>
-        <w:rPr>
-          <w:rFonts w:asciiTheme="minorHAnsi" w:hAnsiTheme="minorHAnsi" w:cstheme="minorHAnsi"/>
-          <w:color w:val="000000"/>
-          <w:lang w:val="en-GB"/>
-        </w:rPr>
-        <w:t>Bayu</w:t>
-      </w:r>
-      <w:proofErr w:type="spellEnd"/>
-      <w:r>
-        <w:rPr>
-          <w:rFonts w:asciiTheme="minorHAnsi" w:hAnsiTheme="minorHAnsi" w:cstheme="minorHAnsi"/>
-          <w:color w:val="000000"/>
-          <w:lang w:val="en-GB"/>
-        </w:rPr>
-        <w:t>(17-0085</w:t>
-      </w:r>
-      <w:r>
-        <w:rPr>
-          <w:rFonts w:asciiTheme="minorHAnsi" w:hAnsiTheme="minorHAnsi" w:cstheme="minorHAnsi"/>
-          <w:color w:val="000000"/>
-          <w:lang w:val="en-GB"/>
-        </w:rPr>
-        <w:t>))</w:t>
+        <w:t>(17-0085))</w:t>
       </w:r>
     </w:p>
     <w:p>
@@ -3786,7 +3850,7 @@
           <w:color w:val="000000"/>
           <w:lang w:val="en-GB"/>
         </w:rPr>
-        <w:t xml:space="preserve"> </w:t>
+        <w:t xml:space="preserve"> dan </w:t>
       </w:r>
       <w:proofErr w:type="spellStart"/>
       <w:r>
@@ -3795,7 +3859,7 @@
           <w:color w:val="000000"/>
           <w:lang w:val="en-GB"/>
         </w:rPr>
-        <w:t>dan</w:t>
+        <w:t>mencatatnya</w:t>
       </w:r>
       <w:proofErr w:type="spellEnd"/>
       <w:r>
@@ -3804,43 +3868,7 @@
           <w:color w:val="000000"/>
           <w:lang w:val="en-GB"/>
         </w:rPr>
-        <w:t xml:space="preserve"> </w:t>
-      </w:r>
-      <w:proofErr w:type="spellStart"/>
-      <w:r>
-        <w:rPr>
-          <w:rFonts w:asciiTheme="minorHAnsi" w:hAnsiTheme="minorHAnsi" w:cstheme="minorHAnsi"/>
-          <w:color w:val="000000"/>
-          <w:lang w:val="en-GB"/>
-        </w:rPr>
-        <w:t>mencatatnya</w:t>
-      </w:r>
-      <w:proofErr w:type="spellEnd"/>
-      <w:r>
-        <w:rPr>
-          <w:rFonts w:asciiTheme="minorHAnsi" w:hAnsiTheme="minorHAnsi" w:cstheme="minorHAnsi"/>
-          <w:color w:val="000000"/>
-          <w:lang w:val="en-GB"/>
-        </w:rPr>
-        <w:t xml:space="preserve"> di google docs </w:t>
-      </w:r>
-      <w:proofErr w:type="spellStart"/>
-      <w:r>
-        <w:rPr>
-          <w:rFonts w:asciiTheme="minorHAnsi" w:hAnsiTheme="minorHAnsi" w:cstheme="minorHAnsi"/>
-          <w:color w:val="000000"/>
-          <w:lang w:val="en-GB"/>
-        </w:rPr>
-        <w:t>pada</w:t>
-      </w:r>
-      <w:proofErr w:type="spellEnd"/>
-      <w:r>
-        <w:rPr>
-          <w:rFonts w:asciiTheme="minorHAnsi" w:hAnsiTheme="minorHAnsi" w:cstheme="minorHAnsi"/>
-          <w:color w:val="000000"/>
-          <w:lang w:val="en-GB"/>
-        </w:rPr>
-        <w:t xml:space="preserve"> file </w:t>
+        <w:t xml:space="preserve"> di google docs pada file </w:t>
       </w:r>
       <w:r>
         <w:rPr>
@@ -4139,27 +4167,7 @@
                 <w:u w:val="single"/>
                 <w:lang w:val="en-GB"/>
               </w:rPr>
-              <w:t xml:space="preserve"> </w:t>
-            </w:r>
-            <w:proofErr w:type="spellStart"/>
-            <w:r>
-              <w:rPr>
-                <w:rFonts w:asciiTheme="minorHAnsi" w:hAnsiTheme="minorHAnsi" w:cstheme="minorHAnsi"/>
-                <w:color w:val="000000"/>
-                <w:u w:val="single"/>
-                <w:lang w:val="en-GB"/>
-              </w:rPr>
-              <w:t>Mutiara</w:t>
-            </w:r>
-            <w:proofErr w:type="spellEnd"/>
-            <w:r>
-              <w:rPr>
-                <w:rFonts w:asciiTheme="minorHAnsi" w:hAnsiTheme="minorHAnsi" w:cstheme="minorHAnsi"/>
-                <w:color w:val="000000"/>
-                <w:u w:val="single"/>
-                <w:lang w:val="en-GB"/>
-              </w:rPr>
-              <w:t xml:space="preserve"> Sari</w:t>
+              <w:t xml:space="preserve"> Mutiara Sari</w:t>
             </w:r>
           </w:p>
           <w:p>
@@ -4855,7 +4863,7 @@
               </wp:anchor>
             </w:drawing>
           </mc:Choice>
-          <mc:Fallback xmlns:sl="http://schemas.openxmlformats.org/schemaLibrary/2006/main" xmlns:a="http://schemas.openxmlformats.org/drawingml/2006/main" xmlns:pic="http://schemas.openxmlformats.org/drawingml/2006/picture" xmlns:c="http://schemas.openxmlformats.org/drawingml/2006/chart" xmlns:lc="http://schemas.openxmlformats.org/drawingml/2006/lockedCanvas" xmlns:dgm="http://schemas.openxmlformats.org/drawingml/2006/diagram" xmlns:w16se="http://schemas.microsoft.com/office/word/2015/wordml/symex" xmlns:w16="http://schemas.microsoft.com/office/word/2018/wordml" xmlns:w16cid="http://schemas.microsoft.com/office/word/2016/wordml/cid" xmlns:w16cex="http://schemas.microsoft.com/office/word/2018/wordml/cex" xmlns:am3d="http://schemas.microsoft.com/office/drawing/2017/model3d" xmlns:aink="http://schemas.microsoft.com/office/drawing/2016/ink" xmlns:cx8="http://schemas.microsoft.com/office/drawing/2016/5/14/chartex" xmlns:cx7="http://schemas.microsoft.com/office/drawing/2016/5/13/chartex" xmlns:cx6="http://schemas.microsoft.com/office/drawing/2016/5/12/chartex" xmlns:cx5="http://schemas.microsoft.com/office/drawing/2016/5/11/chartex" xmlns:cx4="http://schemas.microsoft.com/office/drawing/2016/5/10/chartex" xmlns:cx3="http://schemas.microsoft.com/office/drawing/2016/5/9/chartex" xmlns:cx2="http://schemas.microsoft.com/office/drawing/2015/10/21/chartex" xmlns:cx1="http://schemas.microsoft.com/office/drawing/2015/9/8/chartex" xmlns:cx="http://schemas.microsoft.com/office/drawing/2014/chartex">
+          <mc:Fallback xmlns:dgm="http://schemas.openxmlformats.org/drawingml/2006/diagram" xmlns:lc="http://schemas.openxmlformats.org/drawingml/2006/lockedCanvas" xmlns:c="http://schemas.openxmlformats.org/drawingml/2006/chart" xmlns:pic="http://schemas.openxmlformats.org/drawingml/2006/picture" xmlns:a="http://schemas.openxmlformats.org/drawingml/2006/main" xmlns:sl="http://schemas.openxmlformats.org/schemaLibrary/2006/main">
             <w:drawing>
               <wp:anchor allowOverlap="1" behindDoc="0" distB="0" distT="0" distL="114300" distR="114300" hidden="0" layoutInCell="1" locked="0" relativeHeight="0" simplePos="0">
                 <wp:simplePos x="0" y="0"/>
@@ -5078,21 +5086,7 @@
               <w:rPr>
                 <w:lang w:val="en-GB"/>
               </w:rPr>
-              <w:t xml:space="preserve">Google Docs (Google Form) </w:t>
-            </w:r>
-            <w:proofErr w:type="spellStart"/>
-            <w:r>
-              <w:rPr>
-                <w:lang w:val="en-GB"/>
-              </w:rPr>
-              <w:t>dan</w:t>
-            </w:r>
-            <w:proofErr w:type="spellEnd"/>
-            <w:r>
-              <w:rPr>
-                <w:lang w:val="en-GB"/>
-              </w:rPr>
-              <w:t xml:space="preserve"> Line</w:t>
+              <w:t>Google Docs (Google Form) dan Line</w:t>
             </w:r>
           </w:p>
         </w:tc>
@@ -5210,23 +5204,7 @@
                 <w:rFonts w:asciiTheme="minorHAnsi" w:hAnsiTheme="minorHAnsi" w:cstheme="minorHAnsi"/>
                 <w:lang w:val="en-GB"/>
               </w:rPr>
-              <w:t xml:space="preserve"> </w:t>
-            </w:r>
-            <w:proofErr w:type="spellStart"/>
-            <w:r>
-              <w:rPr>
-                <w:rFonts w:asciiTheme="minorHAnsi" w:hAnsiTheme="minorHAnsi" w:cstheme="minorHAnsi"/>
-                <w:lang w:val="en-GB"/>
-              </w:rPr>
-              <w:t>Mutiara</w:t>
-            </w:r>
-            <w:proofErr w:type="spellEnd"/>
-            <w:r>
-              <w:rPr>
-                <w:rFonts w:asciiTheme="minorHAnsi" w:hAnsiTheme="minorHAnsi" w:cstheme="minorHAnsi"/>
-                <w:lang w:val="en-GB"/>
-              </w:rPr>
-              <w:t xml:space="preserve"> Sari(Developer 3)</w:t>
+              <w:t xml:space="preserve"> Mutiara Sari(Developer 3)</w:t>
             </w:r>
           </w:p>
         </w:tc>
@@ -5281,6 +5259,20 @@
               <w:rPr>
                 <w:lang w:val="en-GB"/>
               </w:rPr>
+              <w:t xml:space="preserve"> dan </w:t>
+            </w:r>
+            <w:proofErr w:type="spellStart"/>
+            <w:r>
+              <w:rPr>
+                <w:lang w:val="en-GB"/>
+              </w:rPr>
+              <w:t>membentuk</w:t>
+            </w:r>
+            <w:proofErr w:type="spellEnd"/>
+            <w:r>
+              <w:rPr>
+                <w:lang w:val="en-GB"/>
+              </w:rPr>
               <w:t xml:space="preserve"> </w:t>
             </w:r>
             <w:proofErr w:type="spellStart"/>
@@ -5288,7 +5280,7 @@
               <w:rPr>
                 <w:lang w:val="en-GB"/>
               </w:rPr>
-              <w:t>dan</w:t>
+              <w:t>kuisionerdari</w:t>
             </w:r>
             <w:proofErr w:type="spellEnd"/>
             <w:r>
@@ -5302,7 +5294,7 @@
               <w:rPr>
                 <w:lang w:val="en-GB"/>
               </w:rPr>
-              <w:t>membentuk</w:t>
+              <w:t>hasil</w:t>
             </w:r>
             <w:proofErr w:type="spellEnd"/>
             <w:r>
@@ -5316,7 +5308,7 @@
               <w:rPr>
                 <w:lang w:val="en-GB"/>
               </w:rPr>
-              <w:t>kuisionerdari</w:t>
+              <w:t>analisa</w:t>
             </w:r>
             <w:proofErr w:type="spellEnd"/>
             <w:r>
@@ -5330,56 +5322,14 @@
               <w:rPr>
                 <w:lang w:val="en-GB"/>
               </w:rPr>
-              <w:t>hasil</w:t>
+              <w:t>kebutuhan</w:t>
             </w:r>
             <w:proofErr w:type="spellEnd"/>
             <w:r>
               <w:rPr>
                 <w:lang w:val="en-GB"/>
               </w:rPr>
-              <w:t xml:space="preserve"> </w:t>
-            </w:r>
-            <w:proofErr w:type="spellStart"/>
-            <w:r>
-              <w:rPr>
-                <w:lang w:val="en-GB"/>
-              </w:rPr>
-              <w:t>analisa</w:t>
-            </w:r>
-            <w:proofErr w:type="spellEnd"/>
-            <w:r>
-              <w:rPr>
-                <w:lang w:val="en-GB"/>
-              </w:rPr>
-              <w:t xml:space="preserve"> </w:t>
-            </w:r>
-            <w:proofErr w:type="spellStart"/>
-            <w:r>
-              <w:rPr>
-                <w:lang w:val="en-GB"/>
-              </w:rPr>
-              <w:t>kebutuhan</w:t>
-            </w:r>
-            <w:proofErr w:type="spellEnd"/>
-            <w:r>
-              <w:rPr>
-                <w:lang w:val="en-GB"/>
-              </w:rPr>
-              <w:t xml:space="preserve"> </w:t>
-            </w:r>
-            <w:proofErr w:type="spellStart"/>
-            <w:r>
-              <w:rPr>
-                <w:lang w:val="en-GB"/>
-              </w:rPr>
-              <w:t>oleh</w:t>
-            </w:r>
-            <w:proofErr w:type="spellEnd"/>
-            <w:r>
-              <w:rPr>
-                <w:lang w:val="en-GB"/>
-              </w:rPr>
-              <w:t xml:space="preserve"> </w:t>
+              <w:t xml:space="preserve"> oleh </w:t>
             </w:r>
             <w:proofErr w:type="spellStart"/>
             <w:r>
@@ -5440,21 +5390,7 @@
               <w:rPr>
                 <w:lang w:val="en-GB"/>
               </w:rPr>
-              <w:t xml:space="preserve">Google form </w:t>
-            </w:r>
-            <w:proofErr w:type="spellStart"/>
-            <w:r>
-              <w:rPr>
-                <w:lang w:val="en-GB"/>
-              </w:rPr>
-              <w:t>pada</w:t>
-            </w:r>
-            <w:proofErr w:type="spellEnd"/>
-            <w:r>
-              <w:rPr>
-                <w:lang w:val="en-GB"/>
-              </w:rPr>
-              <w:t xml:space="preserve"> link </w:t>
+              <w:t xml:space="preserve">Google form pada link </w:t>
             </w:r>
             <w:hyperlink r:id="rId11" w:history="1">
               <w:r>
@@ -5535,14 +5471,7 @@
           <w:rFonts w:asciiTheme="minorHAnsi" w:hAnsiTheme="minorHAnsi" w:cstheme="minorHAnsi"/>
           <w:lang w:val="en-GB"/>
         </w:rPr>
-        <w:t>di</w:t>
-      </w:r>
-      <w:r>
-        <w:rPr>
-          <w:rFonts w:asciiTheme="minorHAnsi" w:hAnsiTheme="minorHAnsi" w:cstheme="minorHAnsi"/>
-          <w:lang w:val="en-GB"/>
-        </w:rPr>
-        <w:t>lakukan</w:t>
+        <w:t>dilakukan</w:t>
       </w:r>
       <w:proofErr w:type="spellEnd"/>
       <w:r>
@@ -5627,23 +5556,7 @@
           <w:color w:val="000000"/>
           <w:lang w:val="en-GB"/>
         </w:rPr>
-        <w:t xml:space="preserve"> </w:t>
-      </w:r>
-      <w:proofErr w:type="spellStart"/>
-      <w:r>
-        <w:rPr>
-          <w:color w:val="000000"/>
-          <w:lang w:val="en-GB"/>
-        </w:rPr>
-        <w:t>dan</w:t>
-      </w:r>
-      <w:proofErr w:type="spellEnd"/>
-      <w:r>
-        <w:rPr>
-          <w:color w:val="000000"/>
-          <w:lang w:val="en-GB"/>
-        </w:rPr>
-        <w:t xml:space="preserve"> </w:t>
+        <w:t xml:space="preserve"> dan </w:t>
       </w:r>
       <w:proofErr w:type="spellStart"/>
       <w:r>
@@ -6961,63 +6874,21 @@
               <w:rPr>
                 <w:lang w:val="en-GB"/>
               </w:rPr>
-              <w:t xml:space="preserve"> para client </w:t>
+              <w:t xml:space="preserve"> para client dan developer pada </w:t>
             </w:r>
             <w:proofErr w:type="spellStart"/>
             <w:r>
               <w:rPr>
                 <w:lang w:val="en-GB"/>
               </w:rPr>
-              <w:t>dan</w:t>
+              <w:t>aplikasi</w:t>
             </w:r>
             <w:proofErr w:type="spellEnd"/>
             <w:r>
               <w:rPr>
                 <w:lang w:val="en-GB"/>
               </w:rPr>
-              <w:t xml:space="preserve"> developer </w:t>
-            </w:r>
-            <w:proofErr w:type="spellStart"/>
-            <w:r>
-              <w:rPr>
-                <w:lang w:val="en-GB"/>
-              </w:rPr>
-              <w:t>pada</w:t>
-            </w:r>
-            <w:proofErr w:type="spellEnd"/>
-            <w:r>
-              <w:rPr>
-                <w:lang w:val="en-GB"/>
-              </w:rPr>
-              <w:t xml:space="preserve"> </w:t>
-            </w:r>
-            <w:proofErr w:type="spellStart"/>
-            <w:r>
-              <w:rPr>
-                <w:lang w:val="en-GB"/>
-              </w:rPr>
-              <w:t>aplikasi</w:t>
-            </w:r>
-            <w:proofErr w:type="spellEnd"/>
-            <w:r>
-              <w:rPr>
-                <w:lang w:val="en-GB"/>
-              </w:rPr>
-              <w:t xml:space="preserve"> Line </w:t>
-            </w:r>
-            <w:proofErr w:type="spellStart"/>
-            <w:r>
-              <w:rPr>
-                <w:lang w:val="en-GB"/>
-              </w:rPr>
-              <w:t>dan</w:t>
-            </w:r>
-            <w:proofErr w:type="spellEnd"/>
-            <w:r>
-              <w:rPr>
-                <w:lang w:val="en-GB"/>
-              </w:rPr>
-              <w:t xml:space="preserve"> </w:t>
+              <w:t xml:space="preserve"> Line dan </w:t>
             </w:r>
             <w:proofErr w:type="spellStart"/>
             <w:r>
@@ -7277,23 +7148,7 @@
           <w:color w:val="000000"/>
           <w:lang w:val="en-GB"/>
         </w:rPr>
-        <w:t xml:space="preserve"> 5, </w:t>
-      </w:r>
-      <w:proofErr w:type="spellStart"/>
-      <w:r>
-        <w:rPr>
-          <w:color w:val="000000"/>
-          <w:lang w:val="en-GB"/>
-        </w:rPr>
-        <w:t>dan</w:t>
-      </w:r>
-      <w:proofErr w:type="spellEnd"/>
-      <w:r>
-        <w:rPr>
-          <w:color w:val="000000"/>
-          <w:lang w:val="en-GB"/>
-        </w:rPr>
-        <w:t xml:space="preserve"> </w:t>
+        <w:t xml:space="preserve"> 5, dan </w:t>
       </w:r>
       <w:proofErr w:type="spellStart"/>
       <w:r>
@@ -7376,7 +7231,7 @@
           <w:color w:val="000000"/>
           <w:lang w:val="en-GB"/>
         </w:rPr>
-        <w:t xml:space="preserve"> link google form </w:t>
+        <w:t xml:space="preserve"> link google form dan </w:t>
       </w:r>
       <w:proofErr w:type="spellStart"/>
       <w:r>
@@ -7384,7 +7239,7 @@
           <w:color w:val="000000"/>
           <w:lang w:val="en-GB"/>
         </w:rPr>
-        <w:t>dan</w:t>
+        <w:t>memberikan</w:t>
       </w:r>
       <w:proofErr w:type="spellEnd"/>
       <w:r>
@@ -7400,7 +7255,7 @@
           <w:color w:val="000000"/>
           <w:lang w:val="en-GB"/>
         </w:rPr>
-        <w:t>memberikan</w:t>
+        <w:t>himbauan</w:t>
       </w:r>
       <w:proofErr w:type="spellEnd"/>
       <w:r>
@@ -7416,7 +7271,7 @@
           <w:color w:val="000000"/>
           <w:lang w:val="en-GB"/>
         </w:rPr>
-        <w:t>himbauan</w:t>
+        <w:t>untuk</w:t>
       </w:r>
       <w:proofErr w:type="spellEnd"/>
       <w:r>
@@ -7432,7 +7287,7 @@
           <w:color w:val="000000"/>
           <w:lang w:val="en-GB"/>
         </w:rPr>
-        <w:t>untuk</w:t>
+        <w:t>diisi</w:t>
       </w:r>
       <w:proofErr w:type="spellEnd"/>
       <w:r>
@@ -7440,39 +7295,7 @@
           <w:color w:val="000000"/>
           <w:lang w:val="en-GB"/>
         </w:rPr>
-        <w:t xml:space="preserve"> </w:t>
-      </w:r>
-      <w:proofErr w:type="spellStart"/>
-      <w:r>
-        <w:rPr>
-          <w:color w:val="000000"/>
-          <w:lang w:val="en-GB"/>
-        </w:rPr>
-        <w:t>diisi</w:t>
-      </w:r>
-      <w:proofErr w:type="spellEnd"/>
-      <w:r>
-        <w:rPr>
-          <w:color w:val="000000"/>
-          <w:lang w:val="en-GB"/>
-        </w:rPr>
-        <w:t xml:space="preserve"> </w:t>
-      </w:r>
-      <w:proofErr w:type="spellStart"/>
-      <w:r>
-        <w:rPr>
-          <w:color w:val="000000"/>
-          <w:lang w:val="en-GB"/>
-        </w:rPr>
-        <w:t>oleh</w:t>
-      </w:r>
-      <w:proofErr w:type="spellEnd"/>
-      <w:r>
-        <w:rPr>
-          <w:color w:val="000000"/>
-          <w:lang w:val="en-GB"/>
-        </w:rPr>
-        <w:t xml:space="preserve"> client</w:t>
+        <w:t xml:space="preserve"> oleh client</w:t>
       </w:r>
     </w:p>
     <w:p>
@@ -7571,8 +7394,6 @@
               </w:rPr>
               <w:t>Pembu</w:t>
             </w:r>
-            <w:bookmarkStart w:id="1" w:name="_GoBack"/>
-            <w:bookmarkEnd w:id="1"/>
             <w:r>
               <w:rPr>
                 <w:color w:val="000000"/>
@@ -10677,7 +10498,7 @@
 </file>
 
 <file path=word/numbering.xml><?xml version="1.0" encoding="utf-8"?>
-<w:numbering xmlns:wpc="http://schemas.microsoft.com/office/word/2010/wordprocessingCanvas" xmlns:mc="http://schemas.openxmlformats.org/markup-compatibility/2006" xmlns:o="urn:schemas-microsoft-com:office:office" xmlns:r="http://schemas.openxmlformats.org/officeDocument/2006/relationships" xmlns:m="http://schemas.openxmlformats.org/officeDocument/2006/math" xmlns:v="urn:schemas-microsoft-com:vml" xmlns:wp14="http://schemas.microsoft.com/office/word/2010/wordprocessingDrawing" xmlns:wp="http://schemas.openxmlformats.org/drawingml/2006/wordprocessingDrawing" xmlns:w10="urn:schemas-microsoft-com:office:word" xmlns:w="http://schemas.openxmlformats.org/wordprocessingml/2006/main" xmlns:w14="http://schemas.microsoft.com/office/word/2010/wordml" xmlns:w15="http://schemas.microsoft.com/office/word/2012/wordml" xmlns:wpg="http://schemas.microsoft.com/office/word/2010/wordprocessingGroup" xmlns:wpi="http://schemas.microsoft.com/office/word/2010/wordprocessingInk" xmlns:wne="http://schemas.microsoft.com/office/word/2006/wordml" xmlns:wps="http://schemas.microsoft.com/office/word/2010/wordprocessingShape" mc:Ignorable="w14 w15 wp14">
+<w:numbering xmlns:wpc="http://schemas.microsoft.com/office/word/2010/wordprocessingCanvas" xmlns:cx="http://schemas.microsoft.com/office/drawing/2014/chartex" xmlns:cx1="http://schemas.microsoft.com/office/drawing/2015/9/8/chartex" xmlns:cx2="http://schemas.microsoft.com/office/drawing/2015/10/21/chartex" xmlns:cx3="http://schemas.microsoft.com/office/drawing/2016/5/9/chartex" xmlns:cx4="http://schemas.microsoft.com/office/drawing/2016/5/10/chartex" xmlns:cx5="http://schemas.microsoft.com/office/drawing/2016/5/11/chartex" xmlns:cx6="http://schemas.microsoft.com/office/drawing/2016/5/12/chartex" xmlns:cx7="http://schemas.microsoft.com/office/drawing/2016/5/13/chartex" xmlns:cx8="http://schemas.microsoft.com/office/drawing/2016/5/14/chartex" xmlns:mc="http://schemas.openxmlformats.org/markup-compatibility/2006" xmlns:aink="http://schemas.microsoft.com/office/drawing/2016/ink" xmlns:am3d="http://schemas.microsoft.com/office/drawing/2017/model3d" xmlns:o="urn:schemas-microsoft-com:office:office" xmlns:r="http://schemas.openxmlformats.org/officeDocument/2006/relationships" xmlns:m="http://schemas.openxmlformats.org/officeDocument/2006/math" xmlns:v="urn:schemas-microsoft-com:vml" xmlns:wp14="http://schemas.microsoft.com/office/word/2010/wordprocessingDrawing" xmlns:wp="http://schemas.openxmlformats.org/drawingml/2006/wordprocessingDrawing" xmlns:w10="urn:schemas-microsoft-com:office:word" xmlns:w="http://schemas.openxmlformats.org/wordprocessingml/2006/main" xmlns:w14="http://schemas.microsoft.com/office/word/2010/wordml" xmlns:w15="http://schemas.microsoft.com/office/word/2012/wordml" xmlns:w16cex="http://schemas.microsoft.com/office/word/2018/wordml/cex" xmlns:w16cid="http://schemas.microsoft.com/office/word/2016/wordml/cid" xmlns:w16="http://schemas.microsoft.com/office/word/2018/wordml" xmlns:w16se="http://schemas.microsoft.com/office/word/2015/wordml/symex" xmlns:wpg="http://schemas.microsoft.com/office/word/2010/wordprocessingGroup" xmlns:wpi="http://schemas.microsoft.com/office/word/2010/wordprocessingInk" xmlns:wne="http://schemas.microsoft.com/office/word/2006/wordml" xmlns:wps="http://schemas.microsoft.com/office/word/2010/wordprocessingShape" mc:Ignorable="w14 w15 w16se w16cid w16 w16cex wp14">
   <w:abstractNum w:abstractNumId="0" w15:restartNumberingAfterBreak="0">
     <w:nsid w:val="00A14D6C"/>
     <w:multiLevelType w:val="multilevel"/>
@@ -11475,7 +11296,7 @@
 </file>
 
 <file path=word/styles.xml><?xml version="1.0" encoding="utf-8"?>
-<w:styles xmlns:mc="http://schemas.openxmlformats.org/markup-compatibility/2006" xmlns:r="http://schemas.openxmlformats.org/officeDocument/2006/relationships" xmlns:w="http://schemas.openxmlformats.org/wordprocessingml/2006/main" xmlns:w14="http://schemas.microsoft.com/office/word/2010/wordml" xmlns:w15="http://schemas.microsoft.com/office/word/2012/wordml" mc:Ignorable="w14 w15">
+<w:styles xmlns:mc="http://schemas.openxmlformats.org/markup-compatibility/2006" xmlns:r="http://schemas.openxmlformats.org/officeDocument/2006/relationships" xmlns:w="http://schemas.openxmlformats.org/wordprocessingml/2006/main" xmlns:w14="http://schemas.microsoft.com/office/word/2010/wordml" xmlns:w15="http://schemas.microsoft.com/office/word/2012/wordml" xmlns:w16cex="http://schemas.microsoft.com/office/word/2018/wordml/cex" xmlns:w16cid="http://schemas.microsoft.com/office/word/2016/wordml/cid" xmlns:w16="http://schemas.microsoft.com/office/word/2018/wordml" xmlns:w16se="http://schemas.microsoft.com/office/word/2015/wordml/symex" mc:Ignorable="w14 w15 w16se w16cid w16 w16cex">
   <w:docDefaults>
     <w:rPrDefault>
       <w:rPr>
@@ -11491,7 +11312,7 @@
       </w:pPr>
     </w:pPrDefault>
   </w:docDefaults>
-  <w:latentStyles w:defLockedState="0" w:defUIPriority="99" w:defSemiHidden="0" w:defUnhideWhenUsed="0" w:defQFormat="0" w:count="371">
+  <w:latentStyles w:defLockedState="0" w:defUIPriority="99" w:defSemiHidden="0" w:defUnhideWhenUsed="0" w:defQFormat="0" w:count="376">
     <w:lsdException w:name="Normal" w:uiPriority="0" w:qFormat="1"/>
     <w:lsdException w:name="heading 1" w:uiPriority="9" w:qFormat="1"/>
     <w:lsdException w:name="heading 2" w:semiHidden="1" w:uiPriority="9" w:unhideWhenUsed="1" w:qFormat="1"/>
@@ -11597,7 +11418,6 @@
     <w:lsdException w:name="HTML Sample" w:semiHidden="1" w:unhideWhenUsed="1"/>
     <w:lsdException w:name="HTML Typewriter" w:semiHidden="1" w:unhideWhenUsed="1"/>
     <w:lsdException w:name="HTML Variable" w:semiHidden="1" w:unhideWhenUsed="1"/>
-    <w:lsdException w:name="Normal Table" w:semiHidden="1" w:unhideWhenUsed="1"/>
     <w:lsdException w:name="annotation subject" w:semiHidden="1" w:unhideWhenUsed="1"/>
     <w:lsdException w:name="No List" w:semiHidden="1" w:unhideWhenUsed="1"/>
     <w:lsdException w:name="Outline List 1" w:semiHidden="1" w:unhideWhenUsed="1"/>
@@ -11640,11 +11460,8 @@
     <w:lsdException w:name="Table Contemporary" w:semiHidden="1" w:unhideWhenUsed="1"/>
     <w:lsdException w:name="Table Elegant" w:semiHidden="1" w:unhideWhenUsed="1"/>
     <w:lsdException w:name="Table Professional" w:semiHidden="1" w:unhideWhenUsed="1"/>
-    <w:lsdException w:name="Table Subtle 1" w:semiHidden="1" w:unhideWhenUsed="1"/>
     <w:lsdException w:name="Table Subtle 2" w:semiHidden="1" w:unhideWhenUsed="1"/>
     <w:lsdException w:name="Table Web 1" w:semiHidden="1" w:unhideWhenUsed="1"/>
-    <w:lsdException w:name="Table Web 2" w:semiHidden="1" w:unhideWhenUsed="1"/>
-    <w:lsdException w:name="Table Web 3" w:semiHidden="1" w:unhideWhenUsed="1"/>
     <w:lsdException w:name="Balloon Text" w:semiHidden="1" w:unhideWhenUsed="1"/>
     <w:lsdException w:name="Table Grid" w:uiPriority="39"/>
     <w:lsdException w:name="Table Theme" w:semiHidden="1" w:unhideWhenUsed="1"/>
@@ -11863,6 +11680,11 @@
     <w:lsdException w:name="List Table 5 Dark Accent 6" w:uiPriority="50"/>
     <w:lsdException w:name="List Table 6 Colorful Accent 6" w:uiPriority="51"/>
     <w:lsdException w:name="List Table 7 Colorful Accent 6" w:uiPriority="52"/>
+    <w:lsdException w:name="Mention" w:semiHidden="1" w:unhideWhenUsed="1"/>
+    <w:lsdException w:name="Smart Hyperlink" w:semiHidden="1" w:unhideWhenUsed="1"/>
+    <w:lsdException w:name="Hashtag" w:semiHidden="1" w:unhideWhenUsed="1"/>
+    <w:lsdException w:name="Unresolved Mention" w:semiHidden="1" w:unhideWhenUsed="1"/>
+    <w:lsdException w:name="Smart Link" w:semiHidden="1" w:unhideWhenUsed="1"/>
   </w:latentStyles>
   <w:style w:type="paragraph" w:default="1" w:styleId="Normal">
     <w:name w:val="Normal"/>
@@ -12206,8 +12028,8 @@
       <w:u w:val="single"/>
     </w:rPr>
   </w:style>
-  <w:style w:type="character" w:customStyle="1" w:styleId="UnresolvedMention">
-    <w:name w:val="Unresolved Mention"/>
+  <w:style w:type="character" w:customStyle="1" w:styleId="UnresolvedMention1">
+    <w:name w:val="Unresolved Mention1"/>
     <w:basedOn w:val="DefaultParagraphFont"/>
     <w:uiPriority w:val="99"/>
     <w:semiHidden/>
@@ -12216,6 +12038,17 @@
     <w:rPr>
       <w:color w:val="605E5C"/>
       <w:shd w:val="clear" w:color="auto" w:fill="E1DFDD"/>
+    </w:rPr>
+  </w:style>
+  <w:style w:type="character" w:styleId="Strong">
+    <w:name w:val="Strong"/>
+    <w:basedOn w:val="DefaultParagraphFont"/>
+    <w:uiPriority w:val="22"/>
+    <w:qFormat/>
+    <w:rsid w:val="006C07FC"/>
+    <w:rPr>
+      <w:b/>
+      <w:bCs/>
     </w:rPr>
   </w:style>
 </w:styles>

</xml_diff>